<commit_message>
Add new text in green to English abstract (by Murata)
</commit_message>
<xml_diff>
--- a/EnglishAbstract/withJapanese/Abstract_Murata.docx
+++ b/EnglishAbstract/withJapanese/Abstract_Murata.docx
@@ -133,42 +133,149 @@
           <w:rFonts w:ascii="Times New Roman" w:eastAsia="ＭＳ ゴシック" w:hAnsi="Times New Roman"/>
           <w:sz w:val="20"/>
         </w:rPr>
-        <w:t>Visible Light Communication</w:t>
-      </w:r>
-      <w:r>
-        <w:rPr>
-          <w:rFonts w:ascii="Times New Roman" w:eastAsia="ＭＳ ゴシック" w:hAnsi="Times New Roman"/>
+        <w:t xml:space="preserve">Visible Light Communication (VLC) is an optical wireless communication system that carries information by modulating light of LEDs recently developed for high frequency blinking. </w:t>
+      </w:r>
+    </w:p>
+    <w:p>
+      <w:pPr>
+        <w:rPr>
+          <w:rFonts w:ascii="Times New Roman" w:eastAsia="ＭＳ ゴシック" w:hAnsi="Times New Roman"/>
+          <w:sz w:val="20"/>
+        </w:rPr>
+      </w:pPr>
+    </w:p>
+    <w:p>
+      <w:pPr>
+        <w:rPr>
+          <w:rFonts w:ascii="Times New Roman" w:eastAsia="ＭＳ ゴシック" w:hAnsi="Times New Roman" w:hint="eastAsia"/>
+          <w:color w:val="00B050"/>
+          <w:sz w:val="20"/>
+        </w:rPr>
+      </w:pPr>
+      <w:r>
+        <w:rPr>
+          <w:rFonts w:ascii="Times New Roman" w:eastAsia="ＭＳ ゴシック" w:hAnsi="Times New Roman"/>
+          <w:color w:val="00B050"/>
+          <w:sz w:val="20"/>
+        </w:rPr>
+        <w:t>VLC</w:t>
+      </w:r>
+      <w:r>
+        <w:rPr>
+          <w:rFonts w:ascii="Times New Roman" w:eastAsia="ＭＳ ゴシック" w:hAnsi="Times New Roman"/>
+          <w:color w:val="00B050"/>
+          <w:sz w:val="20"/>
+        </w:rPr>
+        <w:t xml:space="preserve"> is a wireless communication </w:t>
+      </w:r>
+      <w:r>
+        <w:rPr>
+          <w:rFonts w:ascii="Times New Roman" w:eastAsia="ＭＳ ゴシック" w:hAnsi="Times New Roman"/>
+          <w:color w:val="00B050"/>
+          <w:sz w:val="20"/>
+        </w:rPr>
+        <w:t>technology</w:t>
+      </w:r>
+      <w:r>
+        <w:rPr>
+          <w:rFonts w:ascii="Times New Roman" w:eastAsia="ＭＳ ゴシック" w:hAnsi="Times New Roman"/>
+          <w:color w:val="00B050"/>
+          <w:sz w:val="20"/>
+        </w:rPr>
+        <w:t xml:space="preserve"> which is characterized by excellent confidentiality of data and no interference with radio waves.</w:t>
+      </w:r>
+      <w:r>
+        <w:rPr>
+          <w:rFonts w:ascii="Times New Roman" w:eastAsia="ＭＳ ゴシック" w:hAnsi="Times New Roman"/>
+          <w:color w:val="00B050"/>
           <w:sz w:val="20"/>
         </w:rPr>
         <w:t xml:space="preserve"> </w:t>
       </w:r>
-      <w:r>
-        <w:rPr>
-          <w:rFonts w:ascii="Times New Roman" w:eastAsia="ＭＳ ゴシック" w:hAnsi="Times New Roman"/>
-          <w:sz w:val="20"/>
-        </w:rPr>
-        <w:t>(VLC)</w:t>
-      </w:r>
-      <w:r>
-        <w:rPr>
-          <w:rFonts w:ascii="Times New Roman" w:eastAsia="ＭＳ ゴシック" w:hAnsi="Times New Roman"/>
+    </w:p>
+    <w:p>
+      <w:pPr>
+        <w:rPr>
+          <w:rFonts w:ascii="Times New Roman" w:eastAsia="ＭＳ ゴシック" w:hAnsi="Times New Roman" w:hint="eastAsia"/>
+          <w:color w:val="00B050"/>
+          <w:sz w:val="20"/>
+        </w:rPr>
+      </w:pPr>
+      <w:r>
+        <w:rPr>
+          <w:rFonts w:ascii="Times New Roman" w:eastAsia="ＭＳ ゴシック" w:hAnsi="Times New Roman"/>
+          <w:color w:val="00B050"/>
+          <w:sz w:val="20"/>
+        </w:rPr>
+        <w:t xml:space="preserve">On the other hand, </w:t>
+      </w:r>
+      <w:r>
+        <w:rPr>
+          <w:rFonts w:ascii="Times New Roman" w:eastAsia="ＭＳ ゴシック" w:hAnsi="Times New Roman"/>
+          <w:color w:val="00B050"/>
+          <w:sz w:val="20"/>
+        </w:rPr>
+        <w:t>communication failures frequently occur even in the same room.</w:t>
+      </w:r>
+      <w:r>
+        <w:rPr>
+          <w:rFonts w:ascii="Times New Roman" w:eastAsia="ＭＳ ゴシック" w:hAnsi="Times New Roman"/>
+          <w:color w:val="00B050"/>
+          <w:sz w:val="20"/>
+        </w:rPr>
+        <w:t xml:space="preserve"> Because of p</w:t>
+      </w:r>
+      <w:r>
+        <w:rPr>
+          <w:rFonts w:ascii="Times New Roman" w:eastAsia="ＭＳ ゴシック" w:hAnsi="Times New Roman"/>
+          <w:color w:val="00B050"/>
+          <w:sz w:val="20"/>
+        </w:rPr>
+        <w:t>revious researches related to the VLC mainly used line-of-sight communication.</w:t>
+      </w:r>
+      <w:r>
+        <w:rPr>
+          <w:rFonts w:ascii="Times New Roman" w:eastAsia="ＭＳ ゴシック" w:hAnsi="Times New Roman"/>
+          <w:color w:val="00B050"/>
           <w:sz w:val="20"/>
         </w:rPr>
         <w:t xml:space="preserve"> </w:t>
       </w:r>
-      <w:r>
-        <w:rPr>
-          <w:rFonts w:ascii="Times New Roman" w:eastAsia="ＭＳ ゴシック" w:hAnsi="Times New Roman"/>
-          <w:sz w:val="20"/>
-        </w:rPr>
-        <w:t xml:space="preserve">is an optical wireless communication </w:t>
-      </w:r>
-      <w:r>
-        <w:rPr>
-          <w:rFonts w:ascii="Times New Roman" w:eastAsia="ＭＳ ゴシック" w:hAnsi="Times New Roman"/>
-          <w:sz w:val="20"/>
-        </w:rPr>
-        <w:t>system</w:t>
+    </w:p>
+    <w:p>
+      <w:pPr>
+        <w:rPr>
+          <w:rFonts w:ascii="Times New Roman" w:eastAsia="ＭＳ ゴシック" w:hAnsi="Times New Roman"/>
+          <w:sz w:val="20"/>
+        </w:rPr>
+      </w:pPr>
+      <w:r>
+        <w:rPr>
+          <w:rFonts w:ascii="Times New Roman" w:eastAsia="ＭＳ ゴシック" w:hAnsi="Times New Roman"/>
+          <w:sz w:val="20"/>
+        </w:rPr>
+        <w:t>In this study, we made an experimental device receiving reflected light and verified the reception performance of the device. Then we clarified issues to improve the communication accuracy and the communication range in the same room as follows; communication accuracy, receivable range, and transmission speed. We evaluated them on the experimental device and found the following results; 1) U</w:t>
+      </w:r>
+      <w:r>
+        <w:rPr>
+          <w:rFonts w:ascii="Times New Roman" w:eastAsia="ＭＳ ゴシック" w:hAnsi="Times New Roman"/>
+          <w:sz w:val="20"/>
+        </w:rPr>
+        <w:t xml:space="preserve">nder the transmission speed of </w:t>
+      </w:r>
+      <w:r>
+        <w:rPr>
+          <w:rFonts w:ascii="Times New Roman" w:hAnsi="Times New Roman"/>
+          <w:sz w:val="20"/>
+        </w:rPr>
+        <w:t>276480</w:t>
+      </w:r>
+      <w:r>
+        <w:rPr>
+          <w:rFonts w:ascii="Times New Roman" w:eastAsia="ＭＳ ゴシック" w:hAnsi="Times New Roman"/>
+          <w:sz w:val="20"/>
+        </w:rPr>
+        <w:t xml:space="preserve"> [bps], the reception accuracy does not decrease with cable connection and with reflected light. 2) Reflected light could be received source at a distance of 7.2 cm from the LED.</w:t>
       </w:r>
       <w:r>
         <w:rPr>
@@ -177,47 +284,20 @@
         </w:rPr>
         <w:t xml:space="preserve"> </w:t>
       </w:r>
-      <w:r>
-        <w:rPr>
-          <w:rFonts w:ascii="Times New Roman" w:eastAsia="ＭＳ ゴシック" w:hAnsi="Times New Roman"/>
-          <w:sz w:val="20"/>
-        </w:rPr>
-        <w:t xml:space="preserve">that carries information by modulating light </w:t>
-      </w:r>
-      <w:r>
-        <w:rPr>
-          <w:rFonts w:ascii="Times New Roman" w:eastAsia="ＭＳ ゴシック" w:hAnsi="Times New Roman"/>
-          <w:sz w:val="20"/>
-        </w:rPr>
-        <w:t>o</w:t>
-      </w:r>
-      <w:r>
-        <w:rPr>
-          <w:rFonts w:ascii="Times New Roman" w:eastAsia="ＭＳ ゴシック" w:hAnsi="Times New Roman"/>
-          <w:sz w:val="20"/>
-        </w:rPr>
-        <w:t xml:space="preserve">f </w:t>
-      </w:r>
-      <w:r>
+    </w:p>
+    <w:p>
+      <w:pPr>
         <w:rPr>
           <w:rFonts w:ascii="Times New Roman" w:eastAsia="ＭＳ ゴシック" w:hAnsi="Times New Roman" w:hint="eastAsia"/>
           <w:sz w:val="20"/>
         </w:rPr>
-        <w:t>L</w:t>
-      </w:r>
-      <w:r>
-        <w:rPr>
-          <w:rFonts w:ascii="Times New Roman" w:eastAsia="ＭＳ ゴシック" w:hAnsi="Times New Roman"/>
-          <w:sz w:val="20"/>
-        </w:rPr>
-        <w:t>ED</w:t>
-      </w:r>
-      <w:r>
-        <w:rPr>
-          <w:rFonts w:ascii="Times New Roman" w:eastAsia="ＭＳ ゴシック" w:hAnsi="Times New Roman"/>
-          <w:sz w:val="20"/>
-        </w:rPr>
-        <w:t>s recently developed for high frequency blinking.</w:t>
+      </w:pPr>
+      <w:r>
+        <w:rPr>
+          <w:rFonts w:ascii="Times New Roman" w:eastAsia="ＭＳ ゴシック" w:hAnsi="Times New Roman"/>
+          <w:sz w:val="20"/>
+        </w:rPr>
+        <w:t>The received signal must be amplified to improve communication accuracy and communication range. In addition to that, an element capable of high-speed operation must be used to improve transmission speed.</w:t>
       </w:r>
       <w:r>
         <w:rPr>
@@ -229,561 +309,67 @@
       <w:r>
         <w:rPr>
           <w:rFonts w:ascii="Times New Roman" w:eastAsia="ＭＳ ゴシック" w:hAnsi="Times New Roman"/>
-          <w:sz w:val="20"/>
-        </w:rPr>
-        <w:t>Previous researches</w:t>
-      </w:r>
-      <w:r>
-        <w:rPr>
-          <w:rFonts w:ascii="Times New Roman" w:eastAsia="ＭＳ ゴシック" w:hAnsi="Times New Roman" w:hint="eastAsia"/>
+          <w:color w:val="00B050"/>
+          <w:sz w:val="20"/>
+        </w:rPr>
+        <w:t>Also, the light source must be high</w:t>
+      </w:r>
+      <w:r>
+        <w:rPr>
+          <w:rFonts w:ascii="Times New Roman" w:eastAsia="ＭＳ ゴシック" w:hAnsi="Times New Roman"/>
+          <w:color w:val="00B050"/>
+          <w:sz w:val="20"/>
+        </w:rPr>
+        <w:t xml:space="preserve">er output to be used as </w:t>
+      </w:r>
+      <w:r>
+        <w:rPr>
+          <w:rFonts w:ascii="Times New Roman" w:eastAsia="ＭＳ ゴシック" w:hAnsi="Times New Roman"/>
+          <w:color w:val="00B050"/>
+          <w:sz w:val="20"/>
+        </w:rPr>
+        <w:t>room lighting</w:t>
+      </w:r>
+      <w:bookmarkStart w:id="0" w:name="_GoBack"/>
+      <w:bookmarkEnd w:id="0"/>
+      <w:r>
+        <w:rPr>
+          <w:rFonts w:ascii="Times New Roman" w:eastAsia="ＭＳ ゴシック" w:hAnsi="Times New Roman"/>
+          <w:color w:val="00B050"/>
+          <w:sz w:val="20"/>
+        </w:rPr>
+        <w:t>.</w:t>
+      </w:r>
+    </w:p>
+    <w:p>
+      <w:pPr>
+        <w:rPr>
+          <w:rFonts w:ascii="Times New Roman" w:eastAsia="ＭＳ ゴシック" w:hAnsi="Times New Roman"/>
+          <w:sz w:val="20"/>
+        </w:rPr>
+      </w:pPr>
+    </w:p>
+    <w:p>
+      <w:pPr>
+        <w:rPr>
+          <w:rFonts w:ascii="Times New Roman" w:hAnsi="Times New Roman"/>
+          <w:sz w:val="20"/>
+        </w:rPr>
+      </w:pPr>
+      <w:r>
+        <w:rPr>
+          <w:rFonts w:ascii="Times New Roman" w:hAnsi="Times New Roman" w:hint="eastAsia"/>
+          <w:sz w:val="20"/>
+        </w:rPr>
+        <w:t>日本語：</w:t>
+      </w:r>
+      <w:r>
+        <w:rPr>
+          <w:rFonts w:ascii="Times New Roman" w:hAnsi="Times New Roman"/>
           <w:sz w:val="20"/>
         </w:rPr>
         <w:t xml:space="preserve"> </w:t>
       </w:r>
-      <w:r>
-        <w:rPr>
-          <w:rFonts w:ascii="Times New Roman" w:eastAsia="ＭＳ ゴシック" w:hAnsi="Times New Roman"/>
-          <w:sz w:val="20"/>
-        </w:rPr>
-        <w:t xml:space="preserve">related to the VLC mainly used line-of-sight communication. </w:t>
-      </w:r>
-      <w:r>
-        <w:rPr>
-          <w:rFonts w:ascii="Times New Roman" w:eastAsia="ＭＳ ゴシック" w:hAnsi="Times New Roman" w:hint="eastAsia"/>
-          <w:sz w:val="20"/>
-        </w:rPr>
-        <w:t>The</w:t>
-      </w:r>
-      <w:r>
-        <w:rPr>
-          <w:rFonts w:ascii="Times New Roman" w:eastAsia="ＭＳ ゴシック" w:hAnsi="Times New Roman"/>
-          <w:sz w:val="20"/>
-        </w:rPr>
-        <w:t>refore, communication failures frequently occur even in the same room.</w:t>
-      </w:r>
-      <w:r>
-        <w:rPr>
-          <w:rFonts w:ascii="Times New Roman" w:eastAsia="ＭＳ ゴシック" w:hAnsi="Times New Roman"/>
-          <w:sz w:val="20"/>
-        </w:rPr>
-        <w:t xml:space="preserve"> </w:t>
-      </w:r>
-    </w:p>
-    <w:p>
-      <w:pPr>
-        <w:rPr>
-          <w:rFonts w:ascii="Times New Roman" w:eastAsia="ＭＳ ゴシック" w:hAnsi="Times New Roman"/>
-          <w:strike/>
-          <w:sz w:val="20"/>
-        </w:rPr>
-      </w:pPr>
-      <w:r>
-        <w:rPr>
-          <w:rFonts w:ascii="Times New Roman" w:eastAsia="ＭＳ ゴシック" w:hAnsi="Times New Roman"/>
-          <w:sz w:val="20"/>
-        </w:rPr>
-        <w:t xml:space="preserve">In this </w:t>
-      </w:r>
-      <w:r>
-        <w:rPr>
-          <w:rFonts w:ascii="Times New Roman" w:eastAsia="ＭＳ ゴシック" w:hAnsi="Times New Roman"/>
-          <w:sz w:val="20"/>
-        </w:rPr>
-        <w:t>study</w:t>
-      </w:r>
-      <w:r>
-        <w:rPr>
-          <w:rFonts w:ascii="Times New Roman" w:eastAsia="ＭＳ ゴシック" w:hAnsi="Times New Roman"/>
-          <w:sz w:val="20"/>
-        </w:rPr>
-        <w:t xml:space="preserve">, </w:t>
-      </w:r>
-      <w:r>
-        <w:rPr>
-          <w:rFonts w:ascii="Times New Roman" w:eastAsia="ＭＳ ゴシック" w:hAnsi="Times New Roman"/>
-          <w:sz w:val="20"/>
-        </w:rPr>
-        <w:t xml:space="preserve">we </w:t>
-      </w:r>
-      <w:r>
-        <w:rPr>
-          <w:rFonts w:ascii="Times New Roman" w:eastAsia="ＭＳ ゴシック" w:hAnsi="Times New Roman"/>
-          <w:sz w:val="20"/>
-        </w:rPr>
-        <w:t>made</w:t>
-      </w:r>
-      <w:r>
-        <w:rPr>
-          <w:rFonts w:ascii="Times New Roman" w:eastAsia="ＭＳ ゴシック" w:hAnsi="Times New Roman"/>
-          <w:sz w:val="20"/>
-        </w:rPr>
-        <w:t xml:space="preserve"> </w:t>
-      </w:r>
-      <w:r>
-        <w:rPr>
-          <w:rFonts w:ascii="Times New Roman" w:eastAsia="ＭＳ ゴシック" w:hAnsi="Times New Roman"/>
-          <w:sz w:val="20"/>
-        </w:rPr>
-        <w:t>a</w:t>
-      </w:r>
-      <w:r>
-        <w:rPr>
-          <w:rFonts w:ascii="Times New Roman" w:eastAsia="ＭＳ ゴシック" w:hAnsi="Times New Roman"/>
-          <w:sz w:val="20"/>
-        </w:rPr>
-        <w:t>n</w:t>
-      </w:r>
-      <w:r>
-        <w:rPr>
-          <w:rFonts w:ascii="Times New Roman" w:eastAsia="ＭＳ ゴシック" w:hAnsi="Times New Roman"/>
-          <w:sz w:val="20"/>
-        </w:rPr>
-        <w:t xml:space="preserve"> </w:t>
-      </w:r>
-      <w:r>
-        <w:rPr>
-          <w:rFonts w:ascii="Times New Roman" w:eastAsia="ＭＳ ゴシック" w:hAnsi="Times New Roman"/>
-          <w:sz w:val="20"/>
-        </w:rPr>
-        <w:t xml:space="preserve">experimental </w:t>
-      </w:r>
-      <w:r>
-        <w:rPr>
-          <w:rFonts w:ascii="Times New Roman" w:eastAsia="ＭＳ ゴシック" w:hAnsi="Times New Roman"/>
-          <w:sz w:val="20"/>
-        </w:rPr>
-        <w:t xml:space="preserve">device </w:t>
-      </w:r>
-      <w:r>
-        <w:rPr>
-          <w:rStyle w:val="a4"/>
-        </w:rPr>
-        <w:commentReference w:id="0"/>
-      </w:r>
-      <w:r>
-        <w:rPr>
-          <w:rFonts w:ascii="Times New Roman" w:eastAsia="ＭＳ ゴシック" w:hAnsi="Times New Roman"/>
-          <w:sz w:val="20"/>
-        </w:rPr>
-        <w:t>receiving reflected light</w:t>
-      </w:r>
-      <w:r>
-        <w:rPr>
-          <w:rStyle w:val="a4"/>
-        </w:rPr>
-        <w:commentReference w:id="1"/>
-      </w:r>
-      <w:r>
-        <w:rPr>
-          <w:rFonts w:ascii="Times New Roman" w:eastAsia="ＭＳ ゴシック" w:hAnsi="Times New Roman"/>
-          <w:sz w:val="20"/>
-        </w:rPr>
-        <w:t xml:space="preserve"> </w:t>
-      </w:r>
-      <w:r>
-        <w:rPr>
-          <w:rFonts w:ascii="Times New Roman" w:eastAsia="ＭＳ ゴシック" w:hAnsi="Times New Roman"/>
-          <w:sz w:val="20"/>
-        </w:rPr>
-        <w:t xml:space="preserve">and </w:t>
-      </w:r>
-      <w:r>
-        <w:rPr>
-          <w:rStyle w:val="a4"/>
-        </w:rPr>
-        <w:commentReference w:id="2"/>
-      </w:r>
-      <w:r>
-        <w:rPr>
-          <w:rFonts w:ascii="Times New Roman" w:eastAsia="ＭＳ ゴシック" w:hAnsi="Times New Roman"/>
-          <w:sz w:val="20"/>
-        </w:rPr>
-        <w:t xml:space="preserve">verified </w:t>
-      </w:r>
-      <w:r>
-        <w:rPr>
-          <w:rFonts w:ascii="Times New Roman" w:eastAsia="ＭＳ ゴシック" w:hAnsi="Times New Roman" w:hint="eastAsia"/>
-          <w:sz w:val="20"/>
-        </w:rPr>
-        <w:t xml:space="preserve">the reception performance of the device. </w:t>
-      </w:r>
-      <w:r>
-        <w:rPr>
-          <w:rFonts w:ascii="Times New Roman" w:eastAsia="ＭＳ ゴシック" w:hAnsi="Times New Roman"/>
-          <w:sz w:val="20"/>
-        </w:rPr>
-        <w:t>Then we clarified</w:t>
-      </w:r>
-      <w:r>
-        <w:rPr>
-          <w:rFonts w:ascii="Times New Roman" w:eastAsia="ＭＳ ゴシック" w:hAnsi="Times New Roman"/>
-          <w:sz w:val="20"/>
-        </w:rPr>
-        <w:t xml:space="preserve"> issues </w:t>
-      </w:r>
-      <w:r>
-        <w:rPr>
-          <w:rFonts w:ascii="Times New Roman" w:eastAsia="ＭＳ ゴシック" w:hAnsi="Times New Roman"/>
-          <w:sz w:val="20"/>
-        </w:rPr>
-        <w:t xml:space="preserve">to improve the communication accuracy and the communication range in </w:t>
-      </w:r>
-      <w:commentRangeStart w:id="3"/>
-      <w:r>
-        <w:rPr>
-          <w:rFonts w:ascii="Times New Roman" w:eastAsia="ＭＳ ゴシック" w:hAnsi="Times New Roman"/>
-          <w:sz w:val="20"/>
-        </w:rPr>
-        <w:t xml:space="preserve">the </w:t>
-      </w:r>
-      <w:commentRangeEnd w:id="3"/>
-      <w:r>
-        <w:rPr>
-          <w:rStyle w:val="a4"/>
-        </w:rPr>
-        <w:commentReference w:id="3"/>
-      </w:r>
-      <w:r>
-        <w:rPr>
-          <w:rFonts w:ascii="Times New Roman" w:eastAsia="ＭＳ ゴシック" w:hAnsi="Times New Roman"/>
-          <w:sz w:val="20"/>
-        </w:rPr>
-        <w:t>same room</w:t>
-      </w:r>
-      <w:r>
-        <w:rPr>
-          <w:rFonts w:ascii="Times New Roman" w:eastAsia="ＭＳ ゴシック" w:hAnsi="Times New Roman"/>
-          <w:sz w:val="20"/>
-        </w:rPr>
-        <w:t xml:space="preserve"> </w:t>
-      </w:r>
-      <w:r>
-        <w:rPr>
-          <w:rFonts w:ascii="Times New Roman" w:eastAsia="ＭＳ ゴシック" w:hAnsi="Times New Roman"/>
-          <w:sz w:val="20"/>
-        </w:rPr>
-        <w:t>as follow</w:t>
-      </w:r>
-      <w:r>
-        <w:rPr>
-          <w:rFonts w:ascii="Times New Roman" w:eastAsia="ＭＳ ゴシック" w:hAnsi="Times New Roman"/>
-          <w:sz w:val="20"/>
-        </w:rPr>
-        <w:t>s;</w:t>
-      </w:r>
-      <w:r>
-        <w:rPr>
-          <w:rFonts w:ascii="Times New Roman" w:eastAsia="ＭＳ ゴシック" w:hAnsi="Times New Roman"/>
-          <w:sz w:val="20"/>
-        </w:rPr>
-        <w:t xml:space="preserve"> </w:t>
-      </w:r>
-      <w:r>
-        <w:rPr>
-          <w:rFonts w:ascii="Times New Roman" w:eastAsia="ＭＳ ゴシック" w:hAnsi="Times New Roman"/>
-          <w:sz w:val="20"/>
-        </w:rPr>
-        <w:t>communication</w:t>
-      </w:r>
-      <w:r>
-        <w:rPr>
-          <w:rFonts w:ascii="Times New Roman" w:eastAsia="ＭＳ ゴシック" w:hAnsi="Times New Roman"/>
-          <w:sz w:val="20"/>
-        </w:rPr>
-        <w:t xml:space="preserve"> </w:t>
-      </w:r>
-      <w:r>
-        <w:rPr>
-          <w:rFonts w:ascii="Times New Roman" w:eastAsia="ＭＳ ゴシック" w:hAnsi="Times New Roman"/>
-          <w:sz w:val="20"/>
-        </w:rPr>
-        <w:t>accuracy, receivable</w:t>
-      </w:r>
-      <w:r>
-        <w:rPr>
-          <w:rFonts w:ascii="Times New Roman" w:eastAsia="ＭＳ ゴシック" w:hAnsi="Times New Roman"/>
-          <w:sz w:val="20"/>
-        </w:rPr>
-        <w:t xml:space="preserve"> range</w:t>
-      </w:r>
-      <w:r>
-        <w:rPr>
-          <w:rFonts w:ascii="Times New Roman" w:eastAsia="ＭＳ ゴシック" w:hAnsi="Times New Roman"/>
-          <w:sz w:val="20"/>
-        </w:rPr>
-        <w:t xml:space="preserve">, </w:t>
-      </w:r>
-      <w:r>
-        <w:rPr>
-          <w:rFonts w:ascii="Times New Roman" w:eastAsia="ＭＳ ゴシック" w:hAnsi="Times New Roman"/>
-          <w:sz w:val="20"/>
-        </w:rPr>
-        <w:t xml:space="preserve">and </w:t>
-      </w:r>
-      <w:r>
-        <w:rPr>
-          <w:rFonts w:ascii="Times New Roman" w:eastAsia="ＭＳ ゴシック" w:hAnsi="Times New Roman"/>
-          <w:sz w:val="20"/>
-        </w:rPr>
-        <w:t>transmission speed</w:t>
-      </w:r>
-      <w:bookmarkStart w:id="4" w:name="_GoBack"/>
-      <w:bookmarkEnd w:id="4"/>
-      <w:r>
-        <w:rPr>
-          <w:rFonts w:ascii="Times New Roman" w:eastAsia="ＭＳ ゴシック" w:hAnsi="Times New Roman"/>
-          <w:sz w:val="20"/>
-        </w:rPr>
-        <w:t>.</w:t>
-      </w:r>
-      <w:r>
-        <w:rPr>
-          <w:rFonts w:ascii="Times New Roman" w:eastAsia="ＭＳ ゴシック" w:hAnsi="Times New Roman"/>
-          <w:sz w:val="20"/>
-        </w:rPr>
-        <w:t xml:space="preserve"> We evaluated them on the experimental device </w:t>
-      </w:r>
-      <w:r>
-        <w:rPr>
-          <w:rFonts w:ascii="Times New Roman" w:eastAsia="ＭＳ ゴシック" w:hAnsi="Times New Roman"/>
-          <w:sz w:val="20"/>
-        </w:rPr>
-        <w:t xml:space="preserve">and found the </w:t>
-      </w:r>
-      <w:r>
-        <w:rPr>
-          <w:rFonts w:ascii="Times New Roman" w:eastAsia="ＭＳ ゴシック" w:hAnsi="Times New Roman"/>
-          <w:sz w:val="20"/>
-        </w:rPr>
-        <w:t xml:space="preserve">following results; </w:t>
-      </w:r>
-      <w:r>
-        <w:rPr>
-          <w:rFonts w:ascii="Times New Roman" w:eastAsia="ＭＳ ゴシック" w:hAnsi="Times New Roman"/>
-          <w:sz w:val="20"/>
-        </w:rPr>
-        <w:t xml:space="preserve">1) </w:t>
-      </w:r>
-      <w:r>
-        <w:rPr>
-          <w:rFonts w:ascii="Times New Roman" w:eastAsia="ＭＳ ゴシック" w:hAnsi="Times New Roman"/>
-          <w:sz w:val="20"/>
-        </w:rPr>
-        <w:t xml:space="preserve">Under </w:t>
-      </w:r>
-      <w:r>
-        <w:rPr>
-          <w:rFonts w:ascii="Times New Roman" w:eastAsia="ＭＳ ゴシック" w:hAnsi="Times New Roman"/>
-          <w:sz w:val="20"/>
-        </w:rPr>
-        <w:t xml:space="preserve">the transmission speed </w:t>
-      </w:r>
-      <w:r>
-        <w:rPr>
-          <w:rFonts w:ascii="Times New Roman" w:eastAsia="ＭＳ ゴシック" w:hAnsi="Times New Roman"/>
-          <w:sz w:val="20"/>
-        </w:rPr>
-        <w:t xml:space="preserve">of </w:t>
-      </w:r>
-      <w:r>
-        <w:rPr>
-          <w:rFonts w:ascii="Times New Roman" w:eastAsia="ＭＳ ゴシック" w:hAnsi="Times New Roman"/>
-          <w:sz w:val="20"/>
-        </w:rPr>
-        <w:t xml:space="preserve">115200 [bps], the reception accuracy does not </w:t>
-      </w:r>
-      <w:r>
-        <w:rPr>
-          <w:rFonts w:ascii="Times New Roman" w:eastAsia="ＭＳ ゴシック" w:hAnsi="Times New Roman" w:hint="eastAsia"/>
-          <w:sz w:val="20"/>
-        </w:rPr>
-        <w:t>decrease</w:t>
-      </w:r>
-      <w:r>
-        <w:rPr>
-          <w:rFonts w:ascii="Times New Roman" w:eastAsia="ＭＳ ゴシック" w:hAnsi="Times New Roman"/>
-          <w:sz w:val="20"/>
-        </w:rPr>
-        <w:t xml:space="preserve"> </w:t>
-      </w:r>
-      <w:r>
-        <w:rPr>
-          <w:rFonts w:ascii="Times New Roman" w:eastAsia="ＭＳ ゴシック" w:hAnsi="Times New Roman"/>
-          <w:sz w:val="20"/>
-        </w:rPr>
-        <w:t xml:space="preserve">with </w:t>
-      </w:r>
-      <w:r>
-        <w:rPr>
-          <w:rFonts w:ascii="Times New Roman" w:eastAsia="ＭＳ ゴシック" w:hAnsi="Times New Roman"/>
-          <w:sz w:val="20"/>
-        </w:rPr>
-        <w:t>cable connection and</w:t>
-      </w:r>
-      <w:r>
-        <w:rPr>
-          <w:rFonts w:ascii="Times New Roman" w:eastAsia="ＭＳ ゴシック" w:hAnsi="Times New Roman"/>
-          <w:sz w:val="20"/>
-        </w:rPr>
-        <w:t xml:space="preserve"> with </w:t>
-      </w:r>
-      <w:r>
-        <w:rPr>
-          <w:rFonts w:ascii="Times New Roman" w:eastAsia="ＭＳ ゴシック" w:hAnsi="Times New Roman"/>
-          <w:sz w:val="20"/>
-        </w:rPr>
-        <w:t>reflected light</w:t>
-      </w:r>
-      <w:r>
-        <w:rPr>
-          <w:rFonts w:ascii="Times New Roman" w:eastAsia="ＭＳ ゴシック" w:hAnsi="Times New Roman"/>
-          <w:sz w:val="20"/>
-        </w:rPr>
-        <w:t xml:space="preserve">. </w:t>
-      </w:r>
-      <w:r>
-        <w:rPr>
-          <w:rFonts w:ascii="Times New Roman" w:eastAsia="ＭＳ ゴシック" w:hAnsi="Times New Roman"/>
-          <w:sz w:val="20"/>
-        </w:rPr>
-        <w:t>2) R</w:t>
-      </w:r>
-      <w:r>
-        <w:rPr>
-          <w:rFonts w:ascii="Times New Roman" w:eastAsia="ＭＳ ゴシック" w:hAnsi="Times New Roman"/>
-          <w:sz w:val="20"/>
-        </w:rPr>
-        <w:t>eflected light could be received source at a distance of 7.2 cm from the LED.</w:t>
-      </w:r>
-    </w:p>
-    <w:p>
-      <w:pPr>
-        <w:rPr>
-          <w:rFonts w:ascii="Times New Roman" w:eastAsia="ＭＳ ゴシック" w:hAnsi="Times New Roman"/>
-          <w:sz w:val="20"/>
-        </w:rPr>
-      </w:pPr>
-      <w:commentRangeStart w:id="5"/>
-      <w:r>
-        <w:rPr>
-          <w:rFonts w:ascii="Times New Roman" w:eastAsia="ＭＳ ゴシック" w:hAnsi="Times New Roman"/>
-          <w:sz w:val="20"/>
-        </w:rPr>
-        <w:t>The received signal must be amplified</w:t>
-      </w:r>
-      <w:r>
-        <w:rPr>
-          <w:rFonts w:ascii="Times New Roman" w:eastAsia="ＭＳ ゴシック" w:hAnsi="Times New Roman"/>
-          <w:sz w:val="20"/>
-        </w:rPr>
-        <w:t xml:space="preserve"> </w:t>
-      </w:r>
-      <w:commentRangeEnd w:id="5"/>
-      <w:r>
-        <w:rPr>
-          <w:rStyle w:val="a4"/>
-        </w:rPr>
-        <w:commentReference w:id="5"/>
-      </w:r>
-      <w:r>
-        <w:rPr>
-          <w:rFonts w:ascii="Times New Roman" w:eastAsia="ＭＳ ゴシック" w:hAnsi="Times New Roman"/>
-          <w:sz w:val="20"/>
-        </w:rPr>
-        <w:t>to improve communication accuracy and communication range</w:t>
-      </w:r>
-      <w:r>
-        <w:rPr>
-          <w:rFonts w:ascii="Times New Roman" w:eastAsia="ＭＳ ゴシック" w:hAnsi="Times New Roman"/>
-          <w:sz w:val="20"/>
-        </w:rPr>
-        <w:t>.</w:t>
-      </w:r>
-      <w:r>
-        <w:rPr>
-          <w:rFonts w:ascii="Times New Roman" w:eastAsia="ＭＳ ゴシック" w:hAnsi="Times New Roman"/>
-          <w:sz w:val="20"/>
-        </w:rPr>
-        <w:t xml:space="preserve"> </w:t>
-      </w:r>
-      <w:r>
-        <w:rPr>
-          <w:rFonts w:ascii="Times New Roman" w:eastAsia="ＭＳ ゴシック" w:hAnsi="Times New Roman"/>
-          <w:sz w:val="20"/>
-        </w:rPr>
-        <w:t>In addition to that, a</w:t>
-      </w:r>
-      <w:r>
-        <w:rPr>
-          <w:rFonts w:ascii="Times New Roman" w:eastAsia="ＭＳ ゴシック" w:hAnsi="Times New Roman"/>
-          <w:sz w:val="20"/>
-        </w:rPr>
-        <w:t xml:space="preserve">n element capable of </w:t>
-      </w:r>
-      <w:r>
-        <w:rPr>
-          <w:rFonts w:ascii="Times New Roman" w:eastAsia="ＭＳ ゴシック" w:hAnsi="Times New Roman"/>
-          <w:sz w:val="20"/>
-        </w:rPr>
-        <w:t>high-speed operation</w:t>
-      </w:r>
-      <w:r>
-        <w:rPr>
-          <w:rFonts w:ascii="Times New Roman" w:eastAsia="ＭＳ ゴシック" w:hAnsi="Times New Roman"/>
-          <w:sz w:val="20"/>
-        </w:rPr>
-        <w:t xml:space="preserve"> </w:t>
-      </w:r>
-      <w:r>
-        <w:rPr>
-          <w:rFonts w:ascii="Times New Roman" w:eastAsia="ＭＳ ゴシック" w:hAnsi="Times New Roman"/>
-          <w:sz w:val="20"/>
-        </w:rPr>
-        <w:t>must be used</w:t>
-      </w:r>
-      <w:r>
-        <w:rPr>
-          <w:rFonts w:ascii="Times New Roman" w:eastAsia="ＭＳ ゴシック" w:hAnsi="Times New Roman"/>
-          <w:sz w:val="20"/>
-        </w:rPr>
-        <w:t xml:space="preserve"> </w:t>
-      </w:r>
-      <w:r>
-        <w:rPr>
-          <w:rFonts w:ascii="Times New Roman" w:eastAsia="ＭＳ ゴシック" w:hAnsi="Times New Roman"/>
-          <w:sz w:val="20"/>
-        </w:rPr>
-        <w:t xml:space="preserve">to improve </w:t>
-      </w:r>
-      <w:r>
-        <w:rPr>
-          <w:rFonts w:ascii="Times New Roman" w:eastAsia="ＭＳ ゴシック" w:hAnsi="Times New Roman"/>
-          <w:sz w:val="20"/>
-        </w:rPr>
-        <w:t>t</w:t>
-      </w:r>
-      <w:r>
-        <w:rPr>
-          <w:rFonts w:ascii="Times New Roman" w:eastAsia="ＭＳ ゴシック" w:hAnsi="Times New Roman"/>
-          <w:sz w:val="20"/>
-        </w:rPr>
-        <w:t>ransmission</w:t>
-      </w:r>
-      <w:r>
-        <w:rPr>
-          <w:rFonts w:ascii="Times New Roman" w:eastAsia="ＭＳ ゴシック" w:hAnsi="Times New Roman"/>
-          <w:sz w:val="20"/>
-        </w:rPr>
-        <w:t xml:space="preserve"> speed.</w:t>
-      </w:r>
-    </w:p>
-    <w:p>
-      <w:pPr>
-        <w:rPr>
-          <w:rFonts w:ascii="Times New Roman" w:eastAsia="ＭＳ ゴシック" w:hAnsi="Times New Roman"/>
-          <w:sz w:val="20"/>
-        </w:rPr>
-      </w:pPr>
     </w:p>
     <w:p>
       <w:pPr>
@@ -797,72 +383,107 @@
           <w:rFonts w:ascii="Times New Roman" w:hAnsi="Times New Roman" w:hint="eastAsia"/>
           <w:sz w:val="20"/>
         </w:rPr>
-        <w:t>日本語：</w:t>
-      </w:r>
-      <w:r>
+        <w:t>近年、高速</w:t>
+      </w:r>
+      <w:r>
+        <w:rPr>
+          <w:rFonts w:ascii="Times New Roman" w:hAnsi="Times New Roman" w:hint="eastAsia"/>
+          <w:sz w:val="20"/>
+        </w:rPr>
+        <w:t>明滅</w:t>
+      </w:r>
+      <w:r>
+        <w:rPr>
+          <w:rFonts w:ascii="Times New Roman" w:hAnsi="Times New Roman" w:hint="eastAsia"/>
+          <w:sz w:val="20"/>
+        </w:rPr>
+        <w:t>可能な</w:t>
+      </w:r>
+      <w:r>
+        <w:rPr>
+          <w:rFonts w:ascii="Times New Roman" w:hAnsi="Times New Roman" w:hint="eastAsia"/>
+          <w:sz w:val="20"/>
+        </w:rPr>
+        <w:t>LED</w:t>
+      </w:r>
+      <w:r>
+        <w:rPr>
+          <w:rFonts w:ascii="Times New Roman" w:hAnsi="Times New Roman" w:hint="eastAsia"/>
+          <w:sz w:val="20"/>
+        </w:rPr>
+        <w:t>が登場してから</w:t>
+      </w:r>
+      <w:r>
+        <w:rPr>
+          <w:rFonts w:ascii="Times New Roman" w:hAnsi="Times New Roman" w:hint="eastAsia"/>
+          <w:sz w:val="20"/>
+        </w:rPr>
+        <w:t>LED</w:t>
+      </w:r>
+      <w:r>
+        <w:rPr>
+          <w:rFonts w:ascii="Times New Roman" w:hAnsi="Times New Roman" w:hint="eastAsia"/>
+          <w:sz w:val="20"/>
+        </w:rPr>
+        <w:t>の光に信号を重畳させ伝送する可視光通信が提案された。</w:t>
+      </w:r>
+    </w:p>
+    <w:p>
+      <w:pPr>
+        <w:rPr>
+          <w:rFonts w:ascii="Times New Roman" w:hAnsi="Times New Roman" w:hint="eastAsia"/>
+          <w:color w:val="00B050"/>
+          <w:sz w:val="20"/>
+        </w:rPr>
+      </w:pPr>
+      <w:r>
+        <w:rPr>
+          <w:rFonts w:ascii="Times New Roman" w:hAnsi="Times New Roman" w:hint="eastAsia"/>
+          <w:color w:val="00B050"/>
+          <w:sz w:val="20"/>
+        </w:rPr>
+        <w:t>可視光通信はデータの機密性に優れ、電波との干渉がないという特徴をもった無線通信手段である。</w:t>
+      </w:r>
+    </w:p>
+    <w:p>
+      <w:pPr>
         <w:rPr>
           <w:rFonts w:ascii="Times New Roman" w:hAnsi="Times New Roman"/>
-          <w:sz w:val="20"/>
-        </w:rPr>
-        <w:t xml:space="preserve"> </w:t>
-      </w:r>
-    </w:p>
-    <w:p>
-      <w:pPr>
-        <w:rPr>
-          <w:rFonts w:ascii="Times New Roman" w:hAnsi="Times New Roman"/>
-          <w:sz w:val="20"/>
-        </w:rPr>
-      </w:pPr>
-      <w:r>
-        <w:rPr>
-          <w:rFonts w:ascii="Times New Roman" w:hAnsi="Times New Roman" w:hint="eastAsia"/>
-          <w:sz w:val="20"/>
-        </w:rPr>
-        <w:t>近年、高速に明滅することのできる</w:t>
-      </w:r>
-      <w:r>
-        <w:rPr>
-          <w:rFonts w:ascii="Times New Roman" w:hAnsi="Times New Roman" w:hint="eastAsia"/>
-          <w:sz w:val="20"/>
-        </w:rPr>
-        <w:t>LED</w:t>
-      </w:r>
-      <w:r>
-        <w:rPr>
-          <w:rFonts w:ascii="Times New Roman" w:hAnsi="Times New Roman" w:hint="eastAsia"/>
-          <w:sz w:val="20"/>
-        </w:rPr>
-        <w:t>が登場してから</w:t>
-      </w:r>
-      <w:r>
-        <w:rPr>
-          <w:rFonts w:ascii="Times New Roman" w:hAnsi="Times New Roman" w:hint="eastAsia"/>
-          <w:sz w:val="20"/>
-        </w:rPr>
-        <w:t>LED</w:t>
-      </w:r>
-      <w:r>
-        <w:rPr>
-          <w:rFonts w:ascii="Times New Roman" w:hAnsi="Times New Roman" w:hint="eastAsia"/>
-          <w:sz w:val="20"/>
-        </w:rPr>
-        <w:t>の光に信号を重畳させ伝送する可視光通信が提案された。</w:t>
-      </w:r>
-    </w:p>
-    <w:p>
-      <w:pPr>
-        <w:rPr>
-          <w:rFonts w:ascii="Times New Roman" w:hAnsi="Times New Roman"/>
-          <w:sz w:val="20"/>
-        </w:rPr>
-      </w:pPr>
-      <w:r>
-        <w:rPr>
-          <w:rFonts w:ascii="Times New Roman" w:hAnsi="Times New Roman" w:hint="eastAsia"/>
-          <w:sz w:val="20"/>
-        </w:rPr>
-        <w:t>従来の可視光通信に関連する開発研究では主に直接光を用いていた。そのため、同じ部屋内でも通信できない場所があった。</w:t>
+          <w:color w:val="00B050"/>
+          <w:sz w:val="20"/>
+        </w:rPr>
+      </w:pPr>
+      <w:r>
+        <w:rPr>
+          <w:rFonts w:ascii="Times New Roman" w:hAnsi="Times New Roman" w:hint="eastAsia"/>
+          <w:color w:val="00B050"/>
+          <w:sz w:val="20"/>
+        </w:rPr>
+        <w:t>一方で、</w:t>
+      </w:r>
+      <w:r>
+        <w:rPr>
+          <w:rFonts w:ascii="Times New Roman" w:hAnsi="Times New Roman" w:hint="eastAsia"/>
+          <w:color w:val="00B050"/>
+          <w:sz w:val="20"/>
+        </w:rPr>
+        <w:t>同じ部屋内でも通信できない場所があった。従来の可視光通信に関連する開発研究では主に直接光を用いていた</w:t>
+      </w:r>
+      <w:r>
+        <w:rPr>
+          <w:rFonts w:ascii="Times New Roman" w:hAnsi="Times New Roman" w:hint="eastAsia"/>
+          <w:color w:val="00B050"/>
+          <w:sz w:val="20"/>
+        </w:rPr>
+        <w:t>ことが理由で</w:t>
+      </w:r>
+      <w:r>
+        <w:rPr>
+          <w:rFonts w:ascii="Times New Roman" w:hAnsi="Times New Roman" w:hint="eastAsia"/>
+          <w:color w:val="00B050"/>
+          <w:sz w:val="20"/>
+        </w:rPr>
+        <w:t>。</w:t>
       </w:r>
     </w:p>
     <w:p>
@@ -917,10 +538,17 @@
       </w:r>
       <w:r>
         <w:rPr>
-          <w:rFonts w:ascii="Times New Roman" w:hAnsi="Times New Roman" w:hint="eastAsia"/>
-          <w:sz w:val="20"/>
-        </w:rPr>
-        <w:t>115200[bps]</w:t>
+          <w:rFonts w:ascii="Times New Roman" w:hAnsi="Times New Roman"/>
+          <w:sz w:val="20"/>
+        </w:rPr>
+        <w:t>276480</w:t>
+      </w:r>
+      <w:r>
+        <w:rPr>
+          <w:rFonts w:ascii="Times New Roman" w:hAnsi="Times New Roman" w:hint="eastAsia"/>
+          <w:sz w:val="20"/>
+        </w:rPr>
+        <w:t>[bps]</w:t>
       </w:r>
       <w:r>
         <w:rPr>
@@ -977,6 +605,7 @@
           <w:rFonts w:ascii="Times New Roman" w:hAnsi="Times New Roman" w:hint="eastAsia"/>
           <w:sz w:val="20"/>
         </w:rPr>
+        <w:lastRenderedPageBreak/>
         <w:t>課題は次の通り：</w:t>
       </w:r>
     </w:p>
@@ -1024,16 +653,39 @@
     </w:p>
     <w:p>
       <w:pPr>
-        <w:rPr>
-          <w:rFonts w:ascii="Times New Roman" w:eastAsia="ＭＳ ゴシック" w:hAnsi="Times New Roman"/>
-          <w:sz w:val="20"/>
-        </w:rPr>
-      </w:pPr>
-    </w:p>
-    <w:p>
-      <w:pPr>
-        <w:rPr>
-          <w:rFonts w:ascii="Times New Roman" w:eastAsia="ＭＳ ゴシック" w:hAnsi="Times New Roman" w:hint="eastAsia"/>
+        <w:pStyle w:val="ac"/>
+        <w:numPr>
+          <w:ilvl w:val="0"/>
+          <w:numId w:val="6"/>
+        </w:numPr>
+        <w:ind w:leftChars="0"/>
+        <w:rPr>
+          <w:rFonts w:ascii="Times New Roman" w:hAnsi="Times New Roman" w:hint="eastAsia"/>
+          <w:color w:val="00B050"/>
+          <w:sz w:val="20"/>
+        </w:rPr>
+      </w:pPr>
+      <w:r>
+        <w:rPr>
+          <w:rFonts w:ascii="Times New Roman" w:hAnsi="Times New Roman" w:hint="eastAsia"/>
+          <w:color w:val="00B050"/>
+          <w:sz w:val="20"/>
+        </w:rPr>
+        <w:t>光源をより高出力なものに換装しなければならない。照明光通信を想定しているため。</w:t>
+      </w:r>
+    </w:p>
+    <w:p>
+      <w:pPr>
+        <w:rPr>
+          <w:rFonts w:ascii="Times New Roman" w:eastAsia="ＭＳ ゴシック" w:hAnsi="Times New Roman"/>
+          <w:sz w:val="20"/>
+        </w:rPr>
+      </w:pPr>
+    </w:p>
+    <w:p>
+      <w:pPr>
+        <w:rPr>
+          <w:rFonts w:ascii="Times New Roman" w:eastAsia="ＭＳ ゴシック" w:hAnsi="Times New Roman"/>
           <w:sz w:val="20"/>
         </w:rPr>
       </w:pPr>
@@ -1054,7 +706,6 @@
           <w:i/>
           <w:sz w:val="20"/>
         </w:rPr>
-        <w:lastRenderedPageBreak/>
         <w:t>Keyword</w:t>
       </w:r>
       <w:r>
@@ -1097,7 +748,7 @@
     <w:p>
       <w:pPr>
         <w:rPr>
-          <w:rFonts w:ascii="Times New Roman" w:hAnsi="Times New Roman" w:hint="eastAsia"/>
+          <w:rFonts w:ascii="Times New Roman" w:hAnsi="Times New Roman"/>
           <w:sz w:val="20"/>
         </w:rPr>
       </w:pPr>
@@ -1138,159 +789,6 @@
     </w:sectPr>
   </w:body>
 </w:document>
-</file>
-
-<file path=word/comments.xml><?xml version="1.0" encoding="utf-8"?>
-<w:comments xmlns:wpc="http://schemas.microsoft.com/office/word/2010/wordprocessingCanvas" xmlns:cx="http://schemas.microsoft.com/office/drawing/2014/chartex" xmlns:cx1="http://schemas.microsoft.com/office/drawing/2015/9/8/chartex" xmlns:cx2="http://schemas.microsoft.com/office/drawing/2015/10/21/chartex" xmlns:cx3="http://schemas.microsoft.com/office/drawing/2016/5/9/chartex" xmlns:cx4="http://schemas.microsoft.com/office/drawing/2016/5/10/chartex" xmlns:cx5="http://schemas.microsoft.com/office/drawing/2016/5/11/chartex" xmlns:cx6="http://schemas.microsoft.com/office/drawing/2016/5/12/chartex" xmlns:cx7="http://schemas.microsoft.com/office/drawing/2016/5/13/chartex" xmlns:cx8="http://schemas.microsoft.com/office/drawing/2016/5/14/chartex" xmlns:mc="http://schemas.openxmlformats.org/markup-compatibility/2006" xmlns:aink="http://schemas.microsoft.com/office/drawing/2016/ink" xmlns:am3d="http://schemas.microsoft.com/office/drawing/2017/model3d" xmlns:o="urn:schemas-microsoft-com:office:office" xmlns:r="http://schemas.openxmlformats.org/officeDocument/2006/relationships" xmlns:m="http://schemas.openxmlformats.org/officeDocument/2006/math" xmlns:v="urn:schemas-microsoft-com:vml" xmlns:wp14="http://schemas.microsoft.com/office/word/2010/wordprocessingDrawing" xmlns:wp="http://schemas.openxmlformats.org/drawingml/2006/wordprocessingDrawing" xmlns:w10="urn:schemas-microsoft-com:office:word" xmlns:w="http://schemas.openxmlformats.org/wordprocessingml/2006/main" xmlns:w14="http://schemas.microsoft.com/office/word/2010/wordml" xmlns:w15="http://schemas.microsoft.com/office/word/2012/wordml" xmlns:w16cid="http://schemas.microsoft.com/office/word/2016/wordml/cid" xmlns:w16se="http://schemas.microsoft.com/office/word/2015/wordml/symex" xmlns:wpg="http://schemas.microsoft.com/office/word/2010/wordprocessingGroup" xmlns:wpi="http://schemas.microsoft.com/office/word/2010/wordprocessingInk" xmlns:wne="http://schemas.microsoft.com/office/word/2006/wordml" xmlns:wps="http://schemas.microsoft.com/office/word/2010/wordprocessingShape" mc:Ignorable="w14 w15 w16se w16cid wp14">
-  <w:comment w:id="0" w:author="才田 聡子" w:date="2018-02-07T22:48:00Z" w:initials="才田">
-    <w:p>
-      <w:pPr>
-        <w:pStyle w:val="a5"/>
-      </w:pPr>
-      <w:r>
-        <w:rPr>
-          <w:rStyle w:val="a4"/>
-        </w:rPr>
-        <w:annotationRef/>
-      </w:r>
-      <w:r>
-        <w:rPr>
-          <w:rFonts w:hint="eastAsia"/>
-        </w:rPr>
-        <w:t>婉曲な日本語の言い回しをそのまま訳さない</w:t>
-      </w:r>
-    </w:p>
-  </w:comment>
-  <w:comment w:id="1" w:author="才田 聡子" w:date="2018-02-07T22:51:00Z" w:initials="才田">
-    <w:p>
-      <w:pPr>
-        <w:pStyle w:val="a5"/>
-      </w:pPr>
-      <w:r>
-        <w:rPr>
-          <w:rStyle w:val="a4"/>
-        </w:rPr>
-        <w:annotationRef/>
-      </w:r>
-      <w:r>
-        <w:t>Next</w:t>
-      </w:r>
-      <w:r>
-        <w:rPr>
-          <w:rFonts w:hint="eastAsia"/>
-        </w:rPr>
-        <w:t>は口語的な表現</w:t>
-      </w:r>
-    </w:p>
-  </w:comment>
-  <w:comment w:id="2" w:author="才田 聡子" w:date="2018-02-07T22:56:00Z" w:initials="才田">
-    <w:p>
-      <w:pPr>
-        <w:pStyle w:val="a5"/>
-      </w:pPr>
-      <w:r>
-        <w:rPr>
-          <w:rStyle w:val="a4"/>
-        </w:rPr>
-        <w:annotationRef/>
-      </w:r>
-      <w:r>
-        <w:rPr>
-          <w:rFonts w:hint="eastAsia"/>
-        </w:rPr>
-        <w:t>主語が変わっていないので文章をつなげる</w:t>
-      </w:r>
-    </w:p>
-  </w:comment>
-  <w:comment w:id="3" w:author="才田 聡子" w:date="2018-02-07T22:40:00Z" w:initials="才田">
-    <w:p>
-      <w:pPr>
-        <w:pStyle w:val="a5"/>
-      </w:pPr>
-      <w:r>
-        <w:rPr>
-          <w:rStyle w:val="a4"/>
-        </w:rPr>
-        <w:annotationRef/>
-      </w:r>
-      <w:r>
-        <w:t xml:space="preserve">Same </w:t>
-      </w:r>
-      <w:r>
-        <w:rPr>
-          <w:rFonts w:hint="eastAsia"/>
-        </w:rPr>
-        <w:t>がつくときは</w:t>
-      </w:r>
-      <w:r>
-        <w:t xml:space="preserve">the </w:t>
-      </w:r>
-      <w:r>
-        <w:rPr>
-          <w:rFonts w:hint="eastAsia"/>
-        </w:rPr>
-        <w:t>がつく</w:t>
-      </w:r>
-    </w:p>
-  </w:comment>
-  <w:comment w:id="5" w:author="才田 聡子" w:date="2018-02-07T23:31:00Z" w:initials="才田">
-    <w:p>
-      <w:pPr>
-        <w:pStyle w:val="a5"/>
-      </w:pPr>
-      <w:r>
-        <w:rPr>
-          <w:rStyle w:val="a4"/>
-        </w:rPr>
-        <w:annotationRef/>
-      </w:r>
-      <w:r>
-        <w:rPr>
-          <w:rFonts w:hint="eastAsia"/>
-        </w:rPr>
-        <w:t>ここは明らかに結論部分なので</w:t>
-      </w:r>
-      <w:r>
-        <w:rPr>
-          <w:rFonts w:hint="eastAsia"/>
-        </w:rPr>
-        <w:t xml:space="preserve">from the results </w:t>
-      </w:r>
-      <w:r>
-        <w:rPr>
-          <w:rFonts w:hint="eastAsia"/>
-        </w:rPr>
-        <w:t>とか</w:t>
-      </w:r>
-      <w:r>
-        <w:t xml:space="preserve">~issues </w:t>
-      </w:r>
-      <w:r>
-        <w:rPr>
-          <w:rFonts w:hint="eastAsia"/>
-        </w:rPr>
-        <w:t>などの言葉はいらない</w:t>
-      </w:r>
-    </w:p>
-  </w:comment>
-</w:comments>
-</file>
-
-<file path=word/commentsExtended.xml><?xml version="1.0" encoding="utf-8"?>
-<w15:commentsEx xmlns:wpc="http://schemas.microsoft.com/office/word/2010/wordprocessingCanvas" xmlns:cx="http://schemas.microsoft.com/office/drawing/2014/chartex" xmlns:cx1="http://schemas.microsoft.com/office/drawing/2015/9/8/chartex" xmlns:cx2="http://schemas.microsoft.com/office/drawing/2015/10/21/chartex" xmlns:cx3="http://schemas.microsoft.com/office/drawing/2016/5/9/chartex" xmlns:cx4="http://schemas.microsoft.com/office/drawing/2016/5/10/chartex" xmlns:cx5="http://schemas.microsoft.com/office/drawing/2016/5/11/chartex" xmlns:cx6="http://schemas.microsoft.com/office/drawing/2016/5/12/chartex" xmlns:cx7="http://schemas.microsoft.com/office/drawing/2016/5/13/chartex" xmlns:cx8="http://schemas.microsoft.com/office/drawing/2016/5/14/chartex" xmlns:mc="http://schemas.openxmlformats.org/markup-compatibility/2006" xmlns:aink="http://schemas.microsoft.com/office/drawing/2016/ink" xmlns:am3d="http://schemas.microsoft.com/office/drawing/2017/model3d" xmlns:o="urn:schemas-microsoft-com:office:office" xmlns:r="http://schemas.openxmlformats.org/officeDocument/2006/relationships" xmlns:m="http://schemas.openxmlformats.org/officeDocument/2006/math" xmlns:v="urn:schemas-microsoft-com:vml" xmlns:wp14="http://schemas.microsoft.com/office/word/2010/wordprocessingDrawing" xmlns:wp="http://schemas.openxmlformats.org/drawingml/2006/wordprocessingDrawing" xmlns:w10="urn:schemas-microsoft-com:office:word" xmlns:w="http://schemas.openxmlformats.org/wordprocessingml/2006/main" xmlns:w14="http://schemas.microsoft.com/office/word/2010/wordml" xmlns:w15="http://schemas.microsoft.com/office/word/2012/wordml" xmlns:w16cid="http://schemas.microsoft.com/office/word/2016/wordml/cid" xmlns:w16se="http://schemas.microsoft.com/office/word/2015/wordml/symex" xmlns:wpg="http://schemas.microsoft.com/office/word/2010/wordprocessingGroup" xmlns:wpi="http://schemas.microsoft.com/office/word/2010/wordprocessingInk" xmlns:wne="http://schemas.microsoft.com/office/word/2006/wordml" xmlns:wps="http://schemas.microsoft.com/office/word/2010/wordprocessingShape" mc:Ignorable="w14 w15 w16se w16cid wp14">
-  <w15:commentEx w15:paraId="5981C1D1" w15:done="0"/>
-  <w15:commentEx w15:paraId="43EE0A80" w15:done="0"/>
-  <w15:commentEx w15:paraId="110D72D2" w15:done="0"/>
-  <w15:commentEx w15:paraId="08C66EA2" w15:done="0"/>
-  <w15:commentEx w15:paraId="30307DA7" w15:done="0"/>
-</w15:commentsEx>
-</file>
-
-<file path=word/commentsIds.xml><?xml version="1.0" encoding="utf-8"?>
-<w16cid:commentsIds xmlns:wpc="http://schemas.microsoft.com/office/word/2010/wordprocessingCanvas" xmlns:cx="http://schemas.microsoft.com/office/drawing/2014/chartex" xmlns:cx1="http://schemas.microsoft.com/office/drawing/2015/9/8/chartex" xmlns:cx2="http://schemas.microsoft.com/office/drawing/2015/10/21/chartex" xmlns:cx3="http://schemas.microsoft.com/office/drawing/2016/5/9/chartex" xmlns:cx4="http://schemas.microsoft.com/office/drawing/2016/5/10/chartex" xmlns:cx5="http://schemas.microsoft.com/office/drawing/2016/5/11/chartex" xmlns:cx6="http://schemas.microsoft.com/office/drawing/2016/5/12/chartex" xmlns:cx7="http://schemas.microsoft.com/office/drawing/2016/5/13/chartex" xmlns:cx8="http://schemas.microsoft.com/office/drawing/2016/5/14/chartex" xmlns:mc="http://schemas.openxmlformats.org/markup-compatibility/2006" xmlns:aink="http://schemas.microsoft.com/office/drawing/2016/ink" xmlns:am3d="http://schemas.microsoft.com/office/drawing/2017/model3d" xmlns:o="urn:schemas-microsoft-com:office:office" xmlns:r="http://schemas.openxmlformats.org/officeDocument/2006/relationships" xmlns:m="http://schemas.openxmlformats.org/officeDocument/2006/math" xmlns:v="urn:schemas-microsoft-com:vml" xmlns:wp14="http://schemas.microsoft.com/office/word/2010/wordprocessingDrawing" xmlns:wp="http://schemas.openxmlformats.org/drawingml/2006/wordprocessingDrawing" xmlns:w10="urn:schemas-microsoft-com:office:word" xmlns:w="http://schemas.openxmlformats.org/wordprocessingml/2006/main" xmlns:w14="http://schemas.microsoft.com/office/word/2010/wordml" xmlns:w15="http://schemas.microsoft.com/office/word/2012/wordml" xmlns:w16cid="http://schemas.microsoft.com/office/word/2016/wordml/cid" xmlns:w16se="http://schemas.microsoft.com/office/word/2015/wordml/symex" xmlns:wpg="http://schemas.microsoft.com/office/word/2010/wordprocessingGroup" xmlns:wpi="http://schemas.microsoft.com/office/word/2010/wordprocessingInk" xmlns:wne="http://schemas.microsoft.com/office/word/2006/wordml" xmlns:wps="http://schemas.microsoft.com/office/word/2010/wordprocessingShape" mc:Ignorable="w14 w15 w16se w16cid wp14">
-  <w16cid:commentId w16cid:paraId="08C66EA2" w16cid:durableId="1E2624B4"/>
-  <w16cid:commentId w16cid:paraId="30307DA7" w16cid:durableId="1E2624B5"/>
-</w16cid:commentsIds>
 </file>
 
 <file path=word/endnotes.xml><?xml version="1.0" encoding="utf-8"?>
@@ -1997,14 +1495,6 @@
     <w:abstractNumId w:val="5"/>
   </w:num>
 </w:numbering>
-</file>
-
-<file path=word/people.xml><?xml version="1.0" encoding="utf-8"?>
-<w15:people xmlns:wpc="http://schemas.microsoft.com/office/word/2010/wordprocessingCanvas" xmlns:cx="http://schemas.microsoft.com/office/drawing/2014/chartex" xmlns:cx1="http://schemas.microsoft.com/office/drawing/2015/9/8/chartex" xmlns:cx2="http://schemas.microsoft.com/office/drawing/2015/10/21/chartex" xmlns:cx3="http://schemas.microsoft.com/office/drawing/2016/5/9/chartex" xmlns:cx4="http://schemas.microsoft.com/office/drawing/2016/5/10/chartex" xmlns:cx5="http://schemas.microsoft.com/office/drawing/2016/5/11/chartex" xmlns:cx6="http://schemas.microsoft.com/office/drawing/2016/5/12/chartex" xmlns:cx7="http://schemas.microsoft.com/office/drawing/2016/5/13/chartex" xmlns:cx8="http://schemas.microsoft.com/office/drawing/2016/5/14/chartex" xmlns:mc="http://schemas.openxmlformats.org/markup-compatibility/2006" xmlns:aink="http://schemas.microsoft.com/office/drawing/2016/ink" xmlns:am3d="http://schemas.microsoft.com/office/drawing/2017/model3d" xmlns:o="urn:schemas-microsoft-com:office:office" xmlns:r="http://schemas.openxmlformats.org/officeDocument/2006/relationships" xmlns:m="http://schemas.openxmlformats.org/officeDocument/2006/math" xmlns:v="urn:schemas-microsoft-com:vml" xmlns:wp14="http://schemas.microsoft.com/office/word/2010/wordprocessingDrawing" xmlns:wp="http://schemas.openxmlformats.org/drawingml/2006/wordprocessingDrawing" xmlns:w10="urn:schemas-microsoft-com:office:word" xmlns:w="http://schemas.openxmlformats.org/wordprocessingml/2006/main" xmlns:w14="http://schemas.microsoft.com/office/word/2010/wordml" xmlns:w15="http://schemas.microsoft.com/office/word/2012/wordml" xmlns:w16cid="http://schemas.microsoft.com/office/word/2016/wordml/cid" xmlns:w16se="http://schemas.microsoft.com/office/word/2015/wordml/symex" xmlns:wpg="http://schemas.microsoft.com/office/word/2010/wordprocessingGroup" xmlns:wpi="http://schemas.microsoft.com/office/word/2010/wordprocessingInk" xmlns:wne="http://schemas.microsoft.com/office/word/2006/wordml" xmlns:wps="http://schemas.microsoft.com/office/word/2010/wordprocessingShape" mc:Ignorable="w14 w15 w16se w16cid wp14">
-  <w15:person w15:author="才田 聡子">
-    <w15:presenceInfo w15:providerId="None" w15:userId="才田 聡子"/>
-  </w15:person>
-</w15:people>
 </file>
 
 <file path=word/styles.xml><?xml version="1.0" encoding="utf-8"?>

</xml_diff>

<commit_message>
Modified Murata's English abstract (by Saita)
</commit_message>
<xml_diff>
--- a/EnglishAbstract/withJapanese/Abstract_Murata.docx
+++ b/EnglishAbstract/withJapanese/Abstract_Murata.docx
@@ -1,6 +1,6 @@
 
 <file path=word/document.xml><?xml version="1.0" encoding="utf-8"?>
-<w:document xmlns:wpc="http://schemas.microsoft.com/office/word/2010/wordprocessingCanvas" xmlns:cx="http://schemas.microsoft.com/office/drawing/2014/chartex" xmlns:cx1="http://schemas.microsoft.com/office/drawing/2015/9/8/chartex" xmlns:cx2="http://schemas.microsoft.com/office/drawing/2015/10/21/chartex" xmlns:cx3="http://schemas.microsoft.com/office/drawing/2016/5/9/chartex" xmlns:cx4="http://schemas.microsoft.com/office/drawing/2016/5/10/chartex" xmlns:cx5="http://schemas.microsoft.com/office/drawing/2016/5/11/chartex" xmlns:cx6="http://schemas.microsoft.com/office/drawing/2016/5/12/chartex" xmlns:cx7="http://schemas.microsoft.com/office/drawing/2016/5/13/chartex" xmlns:cx8="http://schemas.microsoft.com/office/drawing/2016/5/14/chartex" xmlns:mc="http://schemas.openxmlformats.org/markup-compatibility/2006" xmlns:aink="http://schemas.microsoft.com/office/drawing/2016/ink" xmlns:am3d="http://schemas.microsoft.com/office/drawing/2017/model3d" xmlns:o="urn:schemas-microsoft-com:office:office" xmlns:r="http://schemas.openxmlformats.org/officeDocument/2006/relationships" xmlns:m="http://schemas.openxmlformats.org/officeDocument/2006/math" xmlns:v="urn:schemas-microsoft-com:vml" xmlns:wp14="http://schemas.microsoft.com/office/word/2010/wordprocessingDrawing" xmlns:wp="http://schemas.openxmlformats.org/drawingml/2006/wordprocessingDrawing" xmlns:w10="urn:schemas-microsoft-com:office:word" xmlns:w="http://schemas.openxmlformats.org/wordprocessingml/2006/main" xmlns:w14="http://schemas.microsoft.com/office/word/2010/wordml" xmlns:w15="http://schemas.microsoft.com/office/word/2012/wordml" xmlns:w16cid="http://schemas.microsoft.com/office/word/2016/wordml/cid" xmlns:w16se="http://schemas.microsoft.com/office/word/2015/wordml/symex" xmlns:wpg="http://schemas.microsoft.com/office/word/2010/wordprocessingGroup" xmlns:wpi="http://schemas.microsoft.com/office/word/2010/wordprocessingInk" xmlns:wne="http://schemas.microsoft.com/office/word/2006/wordml" xmlns:wps="http://schemas.microsoft.com/office/word/2010/wordprocessingShape" mc:Ignorable="w14 w15 w16se w16cid wp14">
+<w:document xmlns:wpc="http://schemas.microsoft.com/office/word/2010/wordprocessingCanvas" xmlns:mo="http://schemas.microsoft.com/office/mac/office/2008/main" xmlns:mc="http://schemas.openxmlformats.org/markup-compatibility/2006" xmlns:mv="urn:schemas-microsoft-com:mac:vml" xmlns:o="urn:schemas-microsoft-com:office:office" xmlns:r="http://schemas.openxmlformats.org/officeDocument/2006/relationships" xmlns:m="http://schemas.openxmlformats.org/officeDocument/2006/math" xmlns:v="urn:schemas-microsoft-com:vml" xmlns:wp14="http://schemas.microsoft.com/office/word/2010/wordprocessingDrawing" xmlns:wp="http://schemas.openxmlformats.org/drawingml/2006/wordprocessingDrawing" xmlns:w10="urn:schemas-microsoft-com:office:word" xmlns:w="http://schemas.openxmlformats.org/wordprocessingml/2006/main" xmlns:w14="http://schemas.microsoft.com/office/word/2010/wordml" xmlns:w15="http://schemas.microsoft.com/office/word/2012/wordml" xmlns:wpg="http://schemas.microsoft.com/office/word/2010/wordprocessingGroup" xmlns:wpi="http://schemas.microsoft.com/office/word/2010/wordprocessingInk" xmlns:wne="http://schemas.microsoft.com/office/word/2006/wordml" xmlns:wps="http://schemas.microsoft.com/office/word/2010/wordprocessingShape" mc:Ignorable="w14 w15 wp14">
   <w:body>
     <w:p>
       <w:pPr>
@@ -150,7 +150,105 @@
           <w:color w:val="00B050"/>
           <w:sz w:val="20"/>
         </w:rPr>
-        <w:t xml:space="preserve"> is a wireless communication </w:t>
+        <w:t xml:space="preserve"> </w:t>
+      </w:r>
+      <w:commentRangeStart w:id="0"/>
+      <w:r>
+        <w:rPr>
+          <w:rFonts w:ascii="Times New Roman" w:eastAsia="ＭＳ ゴシック" w:hAnsi="Times New Roman"/>
+          <w:strike/>
+          <w:color w:val="FF0000"/>
+          <w:sz w:val="20"/>
+        </w:rPr>
+        <w:t xml:space="preserve">is a wireless communication </w:t>
+      </w:r>
+      <w:r>
+        <w:rPr>
+          <w:rFonts w:ascii="Times New Roman" w:eastAsia="ＭＳ ゴシック" w:hAnsi="Times New Roman"/>
+          <w:strike/>
+          <w:color w:val="FF0000"/>
+          <w:sz w:val="20"/>
+        </w:rPr>
+        <w:t>technology</w:t>
+      </w:r>
+      <w:commentRangeEnd w:id="0"/>
+      <w:r>
+        <w:rPr>
+          <w:rStyle w:val="a4"/>
+        </w:rPr>
+        <w:commentReference w:id="0"/>
+      </w:r>
+      <w:r>
+        <w:rPr>
+          <w:rFonts w:ascii="Times New Roman" w:eastAsia="ＭＳ ゴシック" w:hAnsi="Times New Roman"/>
+          <w:color w:val="FF0000"/>
+          <w:sz w:val="20"/>
+        </w:rPr>
+        <w:t xml:space="preserve"> </w:t>
+      </w:r>
+      <w:r>
+        <w:rPr>
+          <w:rFonts w:ascii="Times New Roman" w:eastAsia="ＭＳ ゴシック" w:hAnsi="Times New Roman"/>
+          <w:color w:val="FF0000"/>
+          <w:sz w:val="20"/>
+        </w:rPr>
+        <w:t xml:space="preserve">can </w:t>
+      </w:r>
+      <w:r>
+        <w:rPr>
+          <w:rFonts w:ascii="Times New Roman" w:eastAsia="ＭＳ ゴシック" w:hAnsi="Times New Roman"/>
+          <w:color w:val="FF0000"/>
+          <w:sz w:val="20"/>
+        </w:rPr>
+        <w:t>enhance security protection</w:t>
+      </w:r>
+      <w:r>
+        <w:rPr>
+          <w:rFonts w:ascii="Times New Roman" w:eastAsia="ＭＳ ゴシック" w:hAnsi="Times New Roman"/>
+          <w:color w:val="FF0000"/>
+          <w:sz w:val="20"/>
+        </w:rPr>
+        <w:t xml:space="preserve"> </w:t>
+      </w:r>
+      <w:r>
+        <w:rPr>
+          <w:rFonts w:ascii="Times New Roman" w:eastAsia="ＭＳ ゴシック" w:hAnsi="Times New Roman"/>
+          <w:color w:val="FF0000"/>
+          <w:sz w:val="20"/>
+        </w:rPr>
+        <w:t>of</w:t>
+      </w:r>
+      <w:r>
+        <w:rPr>
+          <w:rFonts w:ascii="Times New Roman" w:eastAsia="ＭＳ ゴシック" w:hAnsi="Times New Roman"/>
+          <w:color w:val="FF0000"/>
+          <w:sz w:val="20"/>
+        </w:rPr>
+        <w:t xml:space="preserve"> </w:t>
+      </w:r>
+      <w:r>
+        <w:rPr>
+          <w:rFonts w:ascii="Times New Roman" w:eastAsia="ＭＳ ゴシック" w:hAnsi="Times New Roman"/>
+          <w:color w:val="FF0000"/>
+          <w:sz w:val="20"/>
+        </w:rPr>
+        <w:t>transferring data</w:t>
+      </w:r>
+      <w:r>
+        <w:rPr>
+          <w:rFonts w:ascii="Times New Roman" w:eastAsia="ＭＳ ゴシック" w:hAnsi="Times New Roman"/>
+          <w:color w:val="FF0000"/>
+          <w:sz w:val="20"/>
+        </w:rPr>
+        <w:t xml:space="preserve"> and</w:t>
+      </w:r>
+      <w:r>
+        <w:rPr>
+          <w:rFonts w:ascii="Times New Roman" w:eastAsia="ＭＳ ゴシック" w:hAnsi="Times New Roman"/>
+          <w:color w:val="FF0000"/>
+          <w:sz w:val="20"/>
+        </w:rPr>
+        <w:t xml:space="preserve"> can resist to</w:t>
       </w:r>
       <w:r>
         <w:rPr>
@@ -158,7 +256,16 @@
           <w:color w:val="00B050"/>
           <w:sz w:val="20"/>
         </w:rPr>
-        <w:t>technology</w:t>
+        <w:t xml:space="preserve"> </w:t>
+      </w:r>
+      <w:r>
+        <w:rPr>
+          <w:rFonts w:ascii="Times New Roman" w:eastAsia="ＭＳ ゴシック" w:hAnsi="Times New Roman"/>
+          <w:strike/>
+          <w:color w:val="FF0000"/>
+          <w:sz w:val="20"/>
+        </w:rPr>
+        <w:t>which is characterized by excellent confidentiality of data and no</w:t>
       </w:r>
       <w:r>
         <w:rPr>
@@ -166,7 +273,15 @@
           <w:color w:val="00B050"/>
           <w:sz w:val="20"/>
         </w:rPr>
-        <w:t xml:space="preserve"> which is characterized by excellent confidentiality of data and no interference with radio waves. </w:t>
+        <w:t xml:space="preserve"> interference with radio waves. </w:t>
+      </w:r>
+      <w:r>
+        <w:rPr>
+          <w:rFonts w:ascii="Times New Roman" w:eastAsia="ＭＳ ゴシック" w:hAnsi="Times New Roman"/>
+          <w:color w:val="FF0000"/>
+          <w:sz w:val="20"/>
+        </w:rPr>
+        <w:t>On the other hand</w:t>
       </w:r>
       <w:r>
         <w:rPr>
@@ -174,17 +289,40 @@
           <w:color w:val="00B050"/>
           <w:sz w:val="20"/>
         </w:rPr>
-        <w:t>On the other hand, communication failures fre</w:t>
-      </w:r>
-      <w:bookmarkStart w:id="0" w:name="_GoBack"/>
-      <w:bookmarkEnd w:id="0"/>
+        <w:t>, communication failures frequently occur even in the same room</w:t>
+      </w:r>
+      <w:r>
+        <w:rPr>
+          <w:rFonts w:ascii="Times New Roman" w:eastAsia="ＭＳ ゴシック" w:hAnsi="Times New Roman"/>
+          <w:color w:val="FF0000"/>
+          <w:sz w:val="20"/>
+        </w:rPr>
+        <w:t>,</w:t>
+      </w:r>
       <w:r>
         <w:rPr>
           <w:rFonts w:ascii="Times New Roman" w:eastAsia="ＭＳ ゴシック" w:hAnsi="Times New Roman"/>
           <w:color w:val="00B050"/>
           <w:sz w:val="20"/>
         </w:rPr>
-        <w:t>quently occur even in the same room. Because of p</w:t>
+        <w:t xml:space="preserve"> </w:t>
+      </w:r>
+      <w:r>
+        <w:rPr>
+          <w:rFonts w:ascii="Times New Roman" w:eastAsia="ＭＳ ゴシック" w:hAnsi="Times New Roman"/>
+          <w:color w:val="FF0000"/>
+          <w:sz w:val="20"/>
+        </w:rPr>
+        <w:t xml:space="preserve">because </w:t>
+      </w:r>
+      <w:r>
+        <w:rPr>
+          <w:rFonts w:ascii="Times New Roman" w:eastAsia="ＭＳ ゴシック" w:hAnsi="Times New Roman"/>
+          <w:strike/>
+          <w:color w:val="FF0000"/>
+          <w:sz w:val="20"/>
+        </w:rPr>
+        <w:t>.</w:t>
       </w:r>
       <w:r>
         <w:rPr>
@@ -192,6 +330,39 @@
           <w:color w:val="00B050"/>
           <w:sz w:val="20"/>
         </w:rPr>
+        <w:t xml:space="preserve"> </w:t>
+      </w:r>
+      <w:commentRangeStart w:id="1"/>
+      <w:r>
+        <w:rPr>
+          <w:rFonts w:ascii="Times New Roman" w:eastAsia="ＭＳ ゴシック" w:hAnsi="Times New Roman"/>
+          <w:strike/>
+          <w:color w:val="FF0000"/>
+          <w:sz w:val="20"/>
+        </w:rPr>
+        <w:t xml:space="preserve">Because of </w:t>
+      </w:r>
+      <w:commentRangeEnd w:id="1"/>
+      <w:r>
+        <w:rPr>
+          <w:rStyle w:val="a4"/>
+        </w:rPr>
+        <w:commentReference w:id="1"/>
+      </w:r>
+      <w:r>
+        <w:rPr>
+          <w:rFonts w:ascii="Times New Roman" w:eastAsia="ＭＳ ゴシック" w:hAnsi="Times New Roman"/>
+          <w:color w:val="00B050"/>
+          <w:sz w:val="20"/>
+        </w:rPr>
+        <w:t>p</w:t>
+      </w:r>
+      <w:r>
+        <w:rPr>
+          <w:rFonts w:ascii="Times New Roman" w:eastAsia="ＭＳ ゴシック" w:hAnsi="Times New Roman"/>
+          <w:color w:val="00B050"/>
+          <w:sz w:val="20"/>
+        </w:rPr>
         <w:t>revious researches related to the VLC mainly used line-of-sight communication.</w:t>
       </w:r>
       <w:r>
@@ -267,13 +438,56 @@
         </w:rPr>
         <w:t xml:space="preserve"> </w:t>
       </w:r>
-      <w:r>
-        <w:rPr>
-          <w:rFonts w:ascii="Times New Roman" w:eastAsia="ＭＳ ゴシック" w:hAnsi="Times New Roman"/>
+      <w:commentRangeStart w:id="2"/>
+      <w:r>
+        <w:rPr>
+          <w:rFonts w:ascii="Times New Roman" w:eastAsia="ＭＳ ゴシック" w:hAnsi="Times New Roman"/>
+          <w:strike/>
+          <w:color w:val="FF0000"/>
+          <w:sz w:val="20"/>
+        </w:rPr>
+        <w:t>Also</w:t>
+      </w:r>
+      <w:commentRangeEnd w:id="2"/>
+      <w:r>
+        <w:rPr>
+          <w:rStyle w:val="a4"/>
+          <w:strike/>
+        </w:rPr>
+        <w:commentReference w:id="2"/>
+      </w:r>
+      <w:r>
+        <w:rPr>
+          <w:rFonts w:ascii="Times New Roman" w:eastAsia="ＭＳ ゴシック" w:hAnsi="Times New Roman"/>
+          <w:strike/>
           <w:color w:val="00B050"/>
           <w:sz w:val="20"/>
         </w:rPr>
-        <w:t>Also, the light source must be high</w:t>
+        <w:t xml:space="preserve">, </w:t>
+      </w:r>
+      <w:r>
+        <w:rPr>
+          <w:rFonts w:ascii="Times New Roman" w:eastAsia="ＭＳ ゴシック" w:hAnsi="Times New Roman"/>
+          <w:color w:val="FF0000"/>
+          <w:sz w:val="20"/>
+        </w:rPr>
+        <w:t xml:space="preserve">We </w:t>
+      </w:r>
+      <w:r>
+        <w:rPr>
+          <w:rFonts w:ascii="Times New Roman" w:eastAsia="ＭＳ ゴシック" w:hAnsi="Times New Roman"/>
+          <w:color w:val="FF0000"/>
+          <w:sz w:val="20"/>
+        </w:rPr>
+        <w:t xml:space="preserve">also </w:t>
+      </w:r>
+      <w:r>
+        <w:rPr>
+          <w:rFonts w:ascii="Times New Roman" w:eastAsia="ＭＳ ゴシック" w:hAnsi="Times New Roman"/>
+          <w:color w:val="FF0000"/>
+          <w:sz w:val="20"/>
+        </w:rPr>
+        <w:t>have to use</w:t>
       </w:r>
       <w:r>
         <w:rPr>
@@ -281,7 +495,33 @@
           <w:color w:val="00B050"/>
           <w:sz w:val="20"/>
         </w:rPr>
-        <w:t xml:space="preserve">er output to be used as </w:t>
+        <w:t xml:space="preserve"> </w:t>
+      </w:r>
+      <w:commentRangeStart w:id="3"/>
+      <w:r>
+        <w:rPr>
+          <w:rFonts w:ascii="Times New Roman" w:eastAsia="ＭＳ ゴシック" w:hAnsi="Times New Roman"/>
+          <w:strike/>
+          <w:color w:val="FF0000"/>
+          <w:sz w:val="20"/>
+        </w:rPr>
+        <w:t>the</w:t>
+      </w:r>
+      <w:r>
+        <w:rPr>
+          <w:rFonts w:ascii="Times New Roman" w:eastAsia="ＭＳ ゴシック" w:hAnsi="Times New Roman"/>
+          <w:strike/>
+          <w:color w:val="FF0000"/>
+          <w:sz w:val="20"/>
+        </w:rPr>
+        <w:t xml:space="preserve"> </w:t>
+      </w:r>
+      <w:commentRangeEnd w:id="3"/>
+      <w:r>
+        <w:rPr>
+          <w:rStyle w:val="a4"/>
+        </w:rPr>
+        <w:commentReference w:id="3"/>
       </w:r>
       <w:r>
         <w:rPr>
@@ -289,8 +529,197 @@
           <w:color w:val="00B050"/>
           <w:sz w:val="20"/>
         </w:rPr>
-        <w:t>room lighting</w:t>
-      </w:r>
+        <w:t>a</w:t>
+      </w:r>
+      <w:r>
+        <w:rPr>
+          <w:rFonts w:ascii="Times New Roman" w:eastAsia="ＭＳ ゴシック" w:hAnsi="Times New Roman"/>
+          <w:color w:val="00B050"/>
+          <w:sz w:val="20"/>
+        </w:rPr>
+        <w:t xml:space="preserve"> light source</w:t>
+      </w:r>
+      <w:r>
+        <w:rPr>
+          <w:rFonts w:ascii="Times New Roman" w:eastAsia="ＭＳ ゴシック" w:hAnsi="Times New Roman"/>
+          <w:color w:val="FF0000"/>
+          <w:sz w:val="20"/>
+        </w:rPr>
+        <w:t xml:space="preserve"> </w:t>
+      </w:r>
+      <w:r>
+        <w:rPr>
+          <w:rFonts w:ascii="Times New Roman" w:eastAsia="ＭＳ ゴシック" w:hAnsi="Times New Roman"/>
+          <w:color w:val="FF0000"/>
+          <w:sz w:val="20"/>
+        </w:rPr>
+        <w:t>device</w:t>
+      </w:r>
+      <w:r>
+        <w:rPr>
+          <w:rFonts w:ascii="Times New Roman" w:eastAsia="ＭＳ ゴシック" w:hAnsi="Times New Roman"/>
+          <w:color w:val="FF0000"/>
+          <w:sz w:val="20"/>
+        </w:rPr>
+        <w:t>s</w:t>
+      </w:r>
+      <w:r>
+        <w:rPr>
+          <w:rFonts w:ascii="Times New Roman" w:eastAsia="ＭＳ ゴシック" w:hAnsi="Times New Roman"/>
+          <w:color w:val="FF0000"/>
+          <w:sz w:val="20"/>
+        </w:rPr>
+        <w:t xml:space="preserve"> </w:t>
+      </w:r>
+      <w:r>
+        <w:rPr>
+          <w:rFonts w:ascii="Times New Roman" w:eastAsia="ＭＳ ゴシック" w:hAnsi="Times New Roman"/>
+          <w:strike/>
+          <w:color w:val="FF0000"/>
+          <w:sz w:val="20"/>
+        </w:rPr>
+        <w:t>must be</w:t>
+      </w:r>
+      <w:r>
+        <w:rPr>
+          <w:rFonts w:ascii="Times New Roman" w:eastAsia="ＭＳ ゴシック" w:hAnsi="Times New Roman"/>
+          <w:color w:val="00B050"/>
+          <w:sz w:val="20"/>
+        </w:rPr>
+        <w:t xml:space="preserve"> </w:t>
+      </w:r>
+      <w:r>
+        <w:rPr>
+          <w:rFonts w:ascii="Times New Roman" w:eastAsia="ＭＳ ゴシック" w:hAnsi="Times New Roman"/>
+          <w:color w:val="FF0000"/>
+          <w:sz w:val="20"/>
+        </w:rPr>
+        <w:t>achieving</w:t>
+      </w:r>
+      <w:r>
+        <w:rPr>
+          <w:rFonts w:ascii="Times New Roman" w:eastAsia="ＭＳ ゴシック" w:hAnsi="Times New Roman"/>
+          <w:color w:val="FF0000"/>
+          <w:sz w:val="20"/>
+        </w:rPr>
+        <w:t xml:space="preserve"> </w:t>
+      </w:r>
+      <w:r>
+        <w:rPr>
+          <w:rFonts w:ascii="Times New Roman" w:eastAsia="ＭＳ ゴシック" w:hAnsi="Times New Roman"/>
+          <w:color w:val="00B050"/>
+          <w:sz w:val="20"/>
+        </w:rPr>
+        <w:t>high</w:t>
+      </w:r>
+      <w:r>
+        <w:rPr>
+          <w:rFonts w:ascii="Times New Roman" w:eastAsia="ＭＳ ゴシック" w:hAnsi="Times New Roman"/>
+          <w:color w:val="00B050"/>
+          <w:sz w:val="20"/>
+        </w:rPr>
+        <w:t xml:space="preserve">er output </w:t>
+      </w:r>
+      <w:r>
+        <w:rPr>
+          <w:rFonts w:ascii="Times New Roman" w:eastAsia="ＭＳ ゴシック" w:hAnsi="Times New Roman"/>
+          <w:strike/>
+          <w:color w:val="FF0000"/>
+          <w:sz w:val="20"/>
+        </w:rPr>
+        <w:t>to be used as</w:t>
+      </w:r>
+      <w:r>
+        <w:rPr>
+          <w:rFonts w:ascii="Times New Roman" w:eastAsia="ＭＳ ゴシック" w:hAnsi="Times New Roman"/>
+          <w:color w:val="00B050"/>
+          <w:sz w:val="20"/>
+        </w:rPr>
+        <w:t xml:space="preserve"> </w:t>
+      </w:r>
+      <w:r>
+        <w:rPr>
+          <w:rFonts w:ascii="Times New Roman" w:eastAsia="ＭＳ ゴシック" w:hAnsi="Times New Roman"/>
+          <w:strike/>
+          <w:color w:val="FF0000"/>
+          <w:sz w:val="20"/>
+        </w:rPr>
+        <w:t>room</w:t>
+      </w:r>
+      <w:r>
+        <w:rPr>
+          <w:rFonts w:ascii="Times New Roman" w:eastAsia="ＭＳ ゴシック" w:hAnsi="Times New Roman"/>
+          <w:color w:val="FF0000"/>
+          <w:sz w:val="20"/>
+        </w:rPr>
+        <w:t xml:space="preserve"> </w:t>
+      </w:r>
+      <w:r>
+        <w:rPr>
+          <w:rFonts w:ascii="Times New Roman" w:eastAsia="ＭＳ ゴシック" w:hAnsi="Times New Roman"/>
+          <w:color w:val="FF0000"/>
+          <w:sz w:val="20"/>
+        </w:rPr>
+        <w:t>for practical application</w:t>
+      </w:r>
+      <w:r>
+        <w:rPr>
+          <w:rFonts w:ascii="Times New Roman" w:eastAsia="ＭＳ ゴシック" w:hAnsi="Times New Roman"/>
+          <w:color w:val="FF0000"/>
+          <w:sz w:val="20"/>
+        </w:rPr>
+        <w:t xml:space="preserve"> of</w:t>
+      </w:r>
+      <w:r>
+        <w:rPr>
+          <w:rFonts w:ascii="Times New Roman" w:eastAsia="ＭＳ ゴシック" w:hAnsi="Times New Roman"/>
+          <w:color w:val="FF0000"/>
+          <w:sz w:val="20"/>
+        </w:rPr>
+        <w:t xml:space="preserve"> </w:t>
+      </w:r>
+      <w:r>
+        <w:rPr>
+          <w:rFonts w:ascii="Times New Roman" w:eastAsia="ＭＳ ゴシック" w:hAnsi="Times New Roman"/>
+          <w:color w:val="FF0000"/>
+          <w:sz w:val="20"/>
+        </w:rPr>
+        <w:t xml:space="preserve">VLC using reflected lights with </w:t>
+      </w:r>
+      <w:r>
+        <w:rPr>
+          <w:rFonts w:ascii="Times New Roman" w:eastAsia="ＭＳ ゴシック" w:hAnsi="Times New Roman"/>
+          <w:color w:val="FF0000"/>
+          <w:sz w:val="20"/>
+        </w:rPr>
+        <w:t>a home</w:t>
+      </w:r>
+      <w:r>
+        <w:rPr>
+          <w:rFonts w:ascii="Times New Roman" w:eastAsia="ＭＳ ゴシック" w:hAnsi="Times New Roman"/>
+          <w:color w:val="00B050"/>
+          <w:sz w:val="20"/>
+        </w:rPr>
+        <w:t xml:space="preserve"> lighting</w:t>
+      </w:r>
+      <w:r>
+        <w:rPr>
+          <w:rFonts w:ascii="Times New Roman" w:eastAsia="ＭＳ ゴシック" w:hAnsi="Times New Roman"/>
+          <w:color w:val="FF0000"/>
+          <w:sz w:val="20"/>
+        </w:rPr>
+        <w:t xml:space="preserve"> equipment</w:t>
+      </w:r>
+      <w:r>
+        <w:rPr>
+          <w:rFonts w:ascii="Times New Roman" w:eastAsia="ＭＳ ゴシック" w:hAnsi="Times New Roman"/>
+          <w:color w:val="FF0000"/>
+          <w:sz w:val="20"/>
+        </w:rPr>
+        <w:t xml:space="preserve"> in the future</w:t>
+      </w:r>
+      <w:bookmarkStart w:id="4" w:name="_GoBack"/>
+      <w:bookmarkEnd w:id="4"/>
       <w:r>
         <w:rPr>
           <w:rFonts w:ascii="Times New Roman" w:eastAsia="ＭＳ ゴシック" w:hAnsi="Times New Roman"/>
@@ -556,6 +985,7 @@
           <w:rFonts w:ascii="Times New Roman" w:hAnsi="Times New Roman" w:hint="eastAsia"/>
           <w:sz w:val="20"/>
         </w:rPr>
+        <w:lastRenderedPageBreak/>
         <w:t>課題は次の通り：</w:t>
       </w:r>
     </w:p>
@@ -598,7 +1028,6 @@
           <w:rFonts w:ascii="Times New Roman" w:hAnsi="Times New Roman" w:hint="eastAsia"/>
           <w:sz w:val="20"/>
         </w:rPr>
-        <w:lastRenderedPageBreak/>
         <w:t>より高速動作可能な素子を用いなければならない。転送速度を向上させるために。</w:t>
       </w:r>
     </w:p>
@@ -742,8 +1171,226 @@
 </w:document>
 </file>
 
+<file path=word/comments.xml><?xml version="1.0" encoding="utf-8"?>
+<w:comments xmlns:wpc="http://schemas.microsoft.com/office/word/2010/wordprocessingCanvas" xmlns:mo="http://schemas.microsoft.com/office/mac/office/2008/main" xmlns:mc="http://schemas.openxmlformats.org/markup-compatibility/2006" xmlns:mv="urn:schemas-microsoft-com:mac:vml" xmlns:o="urn:schemas-microsoft-com:office:office" xmlns:r="http://schemas.openxmlformats.org/officeDocument/2006/relationships" xmlns:m="http://schemas.openxmlformats.org/officeDocument/2006/math" xmlns:v="urn:schemas-microsoft-com:vml" xmlns:wp14="http://schemas.microsoft.com/office/word/2010/wordprocessingDrawing" xmlns:wp="http://schemas.openxmlformats.org/drawingml/2006/wordprocessingDrawing" xmlns:w10="urn:schemas-microsoft-com:office:word" xmlns:w="http://schemas.openxmlformats.org/wordprocessingml/2006/main" xmlns:w14="http://schemas.microsoft.com/office/word/2010/wordml" xmlns:w15="http://schemas.microsoft.com/office/word/2012/wordml" xmlns:wpg="http://schemas.microsoft.com/office/word/2010/wordprocessingGroup" xmlns:wpi="http://schemas.microsoft.com/office/word/2010/wordprocessingInk" xmlns:wne="http://schemas.microsoft.com/office/word/2006/wordml" xmlns:wps="http://schemas.microsoft.com/office/word/2010/wordprocessingShape" mc:Ignorable="w14 w15 wp14">
+  <w:comment w:id="0" w:author="才田 聡子" w:date="2018-02-19T14:54:00Z" w:initials="才田">
+    <w:p>
+      <w:pPr>
+        <w:pStyle w:val="a5"/>
+        <w:rPr>
+          <w:rFonts w:hint="eastAsia"/>
+        </w:rPr>
+      </w:pPr>
+      <w:r>
+        <w:rPr>
+          <w:rStyle w:val="a4"/>
+        </w:rPr>
+        <w:annotationRef/>
+      </w:r>
+      <w:r>
+        <w:t>VLC is ~</w:t>
+      </w:r>
+      <w:r>
+        <w:rPr>
+          <w:rFonts w:hint="eastAsia"/>
+        </w:rPr>
+        <w:t>という言い回しは直前の文章でも使っているので重複を避ける。</w:t>
+      </w:r>
+    </w:p>
+    <w:p>
+      <w:pPr>
+        <w:pStyle w:val="a5"/>
+        <w:rPr>
+          <w:rFonts w:hint="eastAsia"/>
+        </w:rPr>
+      </w:pPr>
+      <w:r>
+        <w:t>VLC</w:t>
+      </w:r>
+      <w:r>
+        <w:rPr>
+          <w:rFonts w:hint="eastAsia"/>
+        </w:rPr>
+        <w:t>により〜と〜が可能になる。という言い方にした方がわかりやすい。</w:t>
+      </w:r>
+    </w:p>
+  </w:comment>
+  <w:comment w:id="1" w:author="才田 聡子" w:date="2018-02-19T14:56:00Z" w:initials="才田">
+    <w:p>
+      <w:pPr>
+        <w:pStyle w:val="a5"/>
+        <w:rPr>
+          <w:rFonts w:hint="eastAsia"/>
+        </w:rPr>
+      </w:pPr>
+      <w:r>
+        <w:rPr>
+          <w:rStyle w:val="a4"/>
+        </w:rPr>
+        <w:annotationRef/>
+      </w:r>
+      <w:r>
+        <w:t xml:space="preserve">Because of </w:t>
+      </w:r>
+      <w:r>
+        <w:rPr>
+          <w:rFonts w:hint="eastAsia"/>
+        </w:rPr>
+        <w:t>は「（</w:t>
+      </w:r>
+      <w:r>
+        <w:t>SVO</w:t>
+      </w:r>
+      <w:r>
+        <w:rPr>
+          <w:rFonts w:hint="eastAsia"/>
+        </w:rPr>
+        <w:t>の入った文章）〜</w:t>
+      </w:r>
+      <w:r>
+        <w:t xml:space="preserve"> because of ~.</w:t>
+      </w:r>
+      <w:r>
+        <w:rPr>
+          <w:rFonts w:hint="eastAsia"/>
+        </w:rPr>
+        <w:t>」のようにある事象を記述した文章中にいれるべきで、</w:t>
+      </w:r>
+      <w:r>
+        <w:t>of</w:t>
+      </w:r>
+      <w:r>
+        <w:rPr>
+          <w:rFonts w:hint="eastAsia"/>
+        </w:rPr>
+        <w:t>の後につづくのは名詞（名詞句）であり文章ではない。</w:t>
+      </w:r>
+      <w:r>
+        <w:t xml:space="preserve">Because of </w:t>
+      </w:r>
+      <w:r>
+        <w:rPr>
+          <w:rFonts w:hint="eastAsia"/>
+        </w:rPr>
+        <w:t>の後を文章にしたいときは「</w:t>
+      </w:r>
+      <w:r>
+        <w:t>(SVO</w:t>
+      </w:r>
+      <w:r>
+        <w:rPr>
+          <w:rFonts w:hint="eastAsia"/>
+        </w:rPr>
+        <w:t>などの入った文章</w:t>
+      </w:r>
+      <w:r>
+        <w:t>)</w:t>
+      </w:r>
+      <w:r>
+        <w:rPr>
+          <w:rFonts w:hint="eastAsia"/>
+        </w:rPr>
+        <w:t>〜</w:t>
+      </w:r>
+      <w:r>
+        <w:t>, because (SVO</w:t>
+      </w:r>
+      <w:r>
+        <w:rPr>
+          <w:rFonts w:hint="eastAsia"/>
+        </w:rPr>
+        <w:t>などの入った文章</w:t>
+      </w:r>
+      <w:r>
+        <w:t>)</w:t>
+      </w:r>
+      <w:r>
+        <w:rPr>
+          <w:rFonts w:hint="eastAsia"/>
+        </w:rPr>
+        <w:t>」のように書くべき。</w:t>
+      </w:r>
+    </w:p>
+  </w:comment>
+  <w:comment w:id="2" w:author="才田 聡子" w:date="2018-02-19T15:00:00Z" w:initials="才田">
+    <w:p>
+      <w:pPr>
+        <w:pStyle w:val="a5"/>
+        <w:rPr>
+          <w:rFonts w:hint="eastAsia"/>
+        </w:rPr>
+      </w:pPr>
+      <w:r>
+        <w:rPr>
+          <w:rStyle w:val="a4"/>
+        </w:rPr>
+        <w:annotationRef/>
+      </w:r>
+      <w:r>
+        <w:t xml:space="preserve">Also, ~ </w:t>
+      </w:r>
+      <w:r>
+        <w:rPr>
+          <w:rFonts w:hint="eastAsia"/>
+        </w:rPr>
+        <w:t>は口語的。</w:t>
+      </w:r>
+    </w:p>
+  </w:comment>
+  <w:comment w:id="3" w:author="才田 聡子" w:date="2018-02-19T15:04:00Z" w:initials="才田">
+    <w:p>
+      <w:pPr>
+        <w:pStyle w:val="a5"/>
+        <w:rPr>
+          <w:rFonts w:hint="eastAsia"/>
+        </w:rPr>
+      </w:pPr>
+      <w:r>
+        <w:rPr>
+          <w:rStyle w:val="a4"/>
+        </w:rPr>
+        <w:annotationRef/>
+      </w:r>
+      <w:r>
+        <w:rPr>
+          <w:rFonts w:hint="eastAsia"/>
+        </w:rPr>
+        <w:t>まだ使ってないので「</w:t>
+      </w:r>
+      <w:r>
+        <w:t>the</w:t>
+      </w:r>
+      <w:r>
+        <w:rPr>
+          <w:rFonts w:hint="eastAsia"/>
+        </w:rPr>
+        <w:t>」ではなく「</w:t>
+      </w:r>
+      <w:r>
+        <w:t>a</w:t>
+      </w:r>
+      <w:r>
+        <w:rPr>
+          <w:rFonts w:hint="eastAsia"/>
+        </w:rPr>
+        <w:t>」を使う。</w:t>
+      </w:r>
+    </w:p>
+  </w:comment>
+</w:comments>
+</file>
+
+<file path=word/commentsExtended.xml><?xml version="1.0" encoding="utf-8"?>
+<w15:commentsEx xmlns:wpc="http://schemas.microsoft.com/office/word/2010/wordprocessingCanvas" xmlns:mo="http://schemas.microsoft.com/office/mac/office/2008/main" xmlns:mc="http://schemas.openxmlformats.org/markup-compatibility/2006" xmlns:mv="urn:schemas-microsoft-com:mac:vml" xmlns:o="urn:schemas-microsoft-com:office:office" xmlns:r="http://schemas.openxmlformats.org/officeDocument/2006/relationships" xmlns:m="http://schemas.openxmlformats.org/officeDocument/2006/math" xmlns:v="urn:schemas-microsoft-com:vml" xmlns:wp14="http://schemas.microsoft.com/office/word/2010/wordprocessingDrawing" xmlns:wp="http://schemas.openxmlformats.org/drawingml/2006/wordprocessingDrawing" xmlns:w10="urn:schemas-microsoft-com:office:word" xmlns:w="http://schemas.openxmlformats.org/wordprocessingml/2006/main" xmlns:w14="http://schemas.microsoft.com/office/word/2010/wordml" xmlns:w15="http://schemas.microsoft.com/office/word/2012/wordml" xmlns:wpg="http://schemas.microsoft.com/office/word/2010/wordprocessingGroup" xmlns:wpi="http://schemas.microsoft.com/office/word/2010/wordprocessingInk" xmlns:wne="http://schemas.microsoft.com/office/word/2006/wordml" xmlns:wps="http://schemas.microsoft.com/office/word/2010/wordprocessingShape" mc:Ignorable="w14 w15 wp14">
+  <w15:commentEx w15:paraId="5024F2E7" w15:done="0"/>
+  <w15:commentEx w15:paraId="48922BCC" w15:done="0"/>
+  <w15:commentEx w15:paraId="6FD21777" w15:done="0"/>
+  <w15:commentEx w15:paraId="31D538DC" w15:done="0"/>
+</w15:commentsEx>
+</file>
+
 <file path=word/endnotes.xml><?xml version="1.0" encoding="utf-8"?>
-<w:endnotes xmlns:wpc="http://schemas.microsoft.com/office/word/2010/wordprocessingCanvas" xmlns:cx="http://schemas.microsoft.com/office/drawing/2014/chartex" xmlns:cx1="http://schemas.microsoft.com/office/drawing/2015/9/8/chartex" xmlns:cx2="http://schemas.microsoft.com/office/drawing/2015/10/21/chartex" xmlns:cx3="http://schemas.microsoft.com/office/drawing/2016/5/9/chartex" xmlns:cx4="http://schemas.microsoft.com/office/drawing/2016/5/10/chartex" xmlns:cx5="http://schemas.microsoft.com/office/drawing/2016/5/11/chartex" xmlns:cx6="http://schemas.microsoft.com/office/drawing/2016/5/12/chartex" xmlns:cx7="http://schemas.microsoft.com/office/drawing/2016/5/13/chartex" xmlns:cx8="http://schemas.microsoft.com/office/drawing/2016/5/14/chartex" xmlns:mc="http://schemas.openxmlformats.org/markup-compatibility/2006" xmlns:aink="http://schemas.microsoft.com/office/drawing/2016/ink" xmlns:am3d="http://schemas.microsoft.com/office/drawing/2017/model3d" xmlns:o="urn:schemas-microsoft-com:office:office" xmlns:r="http://schemas.openxmlformats.org/officeDocument/2006/relationships" xmlns:m="http://schemas.openxmlformats.org/officeDocument/2006/math" xmlns:v="urn:schemas-microsoft-com:vml" xmlns:wp14="http://schemas.microsoft.com/office/word/2010/wordprocessingDrawing" xmlns:wp="http://schemas.openxmlformats.org/drawingml/2006/wordprocessingDrawing" xmlns:w10="urn:schemas-microsoft-com:office:word" xmlns:w="http://schemas.openxmlformats.org/wordprocessingml/2006/main" xmlns:w14="http://schemas.microsoft.com/office/word/2010/wordml" xmlns:w15="http://schemas.microsoft.com/office/word/2012/wordml" xmlns:w16cid="http://schemas.microsoft.com/office/word/2016/wordml/cid" xmlns:w16se="http://schemas.microsoft.com/office/word/2015/wordml/symex" xmlns:wpg="http://schemas.microsoft.com/office/word/2010/wordprocessingGroup" xmlns:wpi="http://schemas.microsoft.com/office/word/2010/wordprocessingInk" xmlns:wne="http://schemas.microsoft.com/office/word/2006/wordml" xmlns:wps="http://schemas.microsoft.com/office/word/2010/wordprocessingShape" mc:Ignorable="w14 w15 w16se w16cid wp14">
+<w:endnotes xmlns:wpc="http://schemas.microsoft.com/office/word/2010/wordprocessingCanvas" xmlns:mo="http://schemas.microsoft.com/office/mac/office/2008/main" xmlns:mc="http://schemas.openxmlformats.org/markup-compatibility/2006" xmlns:mv="urn:schemas-microsoft-com:mac:vml" xmlns:o="urn:schemas-microsoft-com:office:office" xmlns:r="http://schemas.openxmlformats.org/officeDocument/2006/relationships" xmlns:m="http://schemas.openxmlformats.org/officeDocument/2006/math" xmlns:v="urn:schemas-microsoft-com:vml" xmlns:wp14="http://schemas.microsoft.com/office/word/2010/wordprocessingDrawing" xmlns:wp="http://schemas.openxmlformats.org/drawingml/2006/wordprocessingDrawing" xmlns:w10="urn:schemas-microsoft-com:office:word" xmlns:w="http://schemas.openxmlformats.org/wordprocessingml/2006/main" xmlns:w14="http://schemas.microsoft.com/office/word/2010/wordml" xmlns:w15="http://schemas.microsoft.com/office/word/2012/wordml" xmlns:wpg="http://schemas.microsoft.com/office/word/2010/wordprocessingGroup" xmlns:wpi="http://schemas.microsoft.com/office/word/2010/wordprocessingInk" xmlns:wne="http://schemas.microsoft.com/office/word/2006/wordml" xmlns:wps="http://schemas.microsoft.com/office/word/2010/wordprocessingShape" mc:Ignorable="w14 w15 wp14">
   <w:endnote w:type="separator" w:id="-1">
     <w:p>
       <w:r>
@@ -762,7 +1409,7 @@
 </file>
 
 <file path=word/footnotes.xml><?xml version="1.0" encoding="utf-8"?>
-<w:footnotes xmlns:wpc="http://schemas.microsoft.com/office/word/2010/wordprocessingCanvas" xmlns:cx="http://schemas.microsoft.com/office/drawing/2014/chartex" xmlns:cx1="http://schemas.microsoft.com/office/drawing/2015/9/8/chartex" xmlns:cx2="http://schemas.microsoft.com/office/drawing/2015/10/21/chartex" xmlns:cx3="http://schemas.microsoft.com/office/drawing/2016/5/9/chartex" xmlns:cx4="http://schemas.microsoft.com/office/drawing/2016/5/10/chartex" xmlns:cx5="http://schemas.microsoft.com/office/drawing/2016/5/11/chartex" xmlns:cx6="http://schemas.microsoft.com/office/drawing/2016/5/12/chartex" xmlns:cx7="http://schemas.microsoft.com/office/drawing/2016/5/13/chartex" xmlns:cx8="http://schemas.microsoft.com/office/drawing/2016/5/14/chartex" xmlns:mc="http://schemas.openxmlformats.org/markup-compatibility/2006" xmlns:aink="http://schemas.microsoft.com/office/drawing/2016/ink" xmlns:am3d="http://schemas.microsoft.com/office/drawing/2017/model3d" xmlns:o="urn:schemas-microsoft-com:office:office" xmlns:r="http://schemas.openxmlformats.org/officeDocument/2006/relationships" xmlns:m="http://schemas.openxmlformats.org/officeDocument/2006/math" xmlns:v="urn:schemas-microsoft-com:vml" xmlns:wp14="http://schemas.microsoft.com/office/word/2010/wordprocessingDrawing" xmlns:wp="http://schemas.openxmlformats.org/drawingml/2006/wordprocessingDrawing" xmlns:w10="urn:schemas-microsoft-com:office:word" xmlns:w="http://schemas.openxmlformats.org/wordprocessingml/2006/main" xmlns:w14="http://schemas.microsoft.com/office/word/2010/wordml" xmlns:w15="http://schemas.microsoft.com/office/word/2012/wordml" xmlns:w16cid="http://schemas.microsoft.com/office/word/2016/wordml/cid" xmlns:w16se="http://schemas.microsoft.com/office/word/2015/wordml/symex" xmlns:wpg="http://schemas.microsoft.com/office/word/2010/wordprocessingGroup" xmlns:wpi="http://schemas.microsoft.com/office/word/2010/wordprocessingInk" xmlns:wne="http://schemas.microsoft.com/office/word/2006/wordml" xmlns:wps="http://schemas.microsoft.com/office/word/2010/wordprocessingShape" mc:Ignorable="w14 w15 w16se w16cid wp14">
+<w:footnotes xmlns:wpc="http://schemas.microsoft.com/office/word/2010/wordprocessingCanvas" xmlns:mo="http://schemas.microsoft.com/office/mac/office/2008/main" xmlns:mc="http://schemas.openxmlformats.org/markup-compatibility/2006" xmlns:mv="urn:schemas-microsoft-com:mac:vml" xmlns:o="urn:schemas-microsoft-com:office:office" xmlns:r="http://schemas.openxmlformats.org/officeDocument/2006/relationships" xmlns:m="http://schemas.openxmlformats.org/officeDocument/2006/math" xmlns:v="urn:schemas-microsoft-com:vml" xmlns:wp14="http://schemas.microsoft.com/office/word/2010/wordprocessingDrawing" xmlns:wp="http://schemas.openxmlformats.org/drawingml/2006/wordprocessingDrawing" xmlns:w10="urn:schemas-microsoft-com:office:word" xmlns:w="http://schemas.openxmlformats.org/wordprocessingml/2006/main" xmlns:w14="http://schemas.microsoft.com/office/word/2010/wordml" xmlns:w15="http://schemas.microsoft.com/office/word/2012/wordml" xmlns:wpg="http://schemas.microsoft.com/office/word/2010/wordprocessingGroup" xmlns:wpi="http://schemas.microsoft.com/office/word/2010/wordprocessingInk" xmlns:wne="http://schemas.microsoft.com/office/word/2006/wordml" xmlns:wps="http://schemas.microsoft.com/office/word/2010/wordprocessingShape" mc:Ignorable="w14 w15 wp14">
   <w:footnote w:type="separator" w:id="-1">
     <w:p>
       <w:r>
@@ -781,8 +1428,8 @@
 </file>
 
 <file path=word/numbering.xml><?xml version="1.0" encoding="utf-8"?>
-<w:numbering xmlns:wpc="http://schemas.microsoft.com/office/word/2010/wordprocessingCanvas" xmlns:cx="http://schemas.microsoft.com/office/drawing/2014/chartex" xmlns:cx1="http://schemas.microsoft.com/office/drawing/2015/9/8/chartex" xmlns:cx2="http://schemas.microsoft.com/office/drawing/2015/10/21/chartex" xmlns:cx3="http://schemas.microsoft.com/office/drawing/2016/5/9/chartex" xmlns:cx4="http://schemas.microsoft.com/office/drawing/2016/5/10/chartex" xmlns:cx5="http://schemas.microsoft.com/office/drawing/2016/5/11/chartex" xmlns:cx6="http://schemas.microsoft.com/office/drawing/2016/5/12/chartex" xmlns:cx7="http://schemas.microsoft.com/office/drawing/2016/5/13/chartex" xmlns:cx8="http://schemas.microsoft.com/office/drawing/2016/5/14/chartex" xmlns:mc="http://schemas.openxmlformats.org/markup-compatibility/2006" xmlns:aink="http://schemas.microsoft.com/office/drawing/2016/ink" xmlns:am3d="http://schemas.microsoft.com/office/drawing/2017/model3d" xmlns:o="urn:schemas-microsoft-com:office:office" xmlns:r="http://schemas.openxmlformats.org/officeDocument/2006/relationships" xmlns:m="http://schemas.openxmlformats.org/officeDocument/2006/math" xmlns:v="urn:schemas-microsoft-com:vml" xmlns:wp14="http://schemas.microsoft.com/office/word/2010/wordprocessingDrawing" xmlns:wp="http://schemas.openxmlformats.org/drawingml/2006/wordprocessingDrawing" xmlns:w10="urn:schemas-microsoft-com:office:word" xmlns:w="http://schemas.openxmlformats.org/wordprocessingml/2006/main" xmlns:w14="http://schemas.microsoft.com/office/word/2010/wordml" xmlns:w15="http://schemas.microsoft.com/office/word/2012/wordml" xmlns:w16cid="http://schemas.microsoft.com/office/word/2016/wordml/cid" xmlns:w16se="http://schemas.microsoft.com/office/word/2015/wordml/symex" xmlns:wpg="http://schemas.microsoft.com/office/word/2010/wordprocessingGroup" xmlns:wpi="http://schemas.microsoft.com/office/word/2010/wordprocessingInk" xmlns:wne="http://schemas.microsoft.com/office/word/2006/wordml" xmlns:wps="http://schemas.microsoft.com/office/word/2010/wordprocessingShape" mc:Ignorable="w14 w15 w16se w16cid wp14">
-  <w:abstractNum w:abstractNumId="0" w15:restartNumberingAfterBreak="0">
+<w:numbering xmlns:wpc="http://schemas.microsoft.com/office/word/2010/wordprocessingCanvas" xmlns:mo="http://schemas.microsoft.com/office/mac/office/2008/main" xmlns:mc="http://schemas.openxmlformats.org/markup-compatibility/2006" xmlns:mv="urn:schemas-microsoft-com:mac:vml" xmlns:o="urn:schemas-microsoft-com:office:office" xmlns:r="http://schemas.openxmlformats.org/officeDocument/2006/relationships" xmlns:m="http://schemas.openxmlformats.org/officeDocument/2006/math" xmlns:v="urn:schemas-microsoft-com:vml" xmlns:wp14="http://schemas.microsoft.com/office/word/2010/wordprocessingDrawing" xmlns:wp="http://schemas.openxmlformats.org/drawingml/2006/wordprocessingDrawing" xmlns:w10="urn:schemas-microsoft-com:office:word" xmlns:w="http://schemas.openxmlformats.org/wordprocessingml/2006/main" xmlns:w14="http://schemas.microsoft.com/office/word/2010/wordml" xmlns:w15="http://schemas.microsoft.com/office/word/2012/wordml" xmlns:wpg="http://schemas.microsoft.com/office/word/2010/wordprocessingGroup" xmlns:wpi="http://schemas.microsoft.com/office/word/2010/wordprocessingInk" xmlns:wne="http://schemas.microsoft.com/office/word/2006/wordml" xmlns:wps="http://schemas.microsoft.com/office/word/2010/wordprocessingShape" mc:Ignorable="w14 w15 wp14">
+  <w:abstractNum w:abstractNumId="0">
     <w:nsid w:val="16AA3693"/>
     <w:multiLevelType w:val="hybridMultilevel"/>
     <w:tmpl w:val="04DCD7BE"/>
@@ -899,7 +1546,7 @@
       </w:pPr>
     </w:lvl>
   </w:abstractNum>
-  <w:abstractNum w:abstractNumId="1" w15:restartNumberingAfterBreak="0">
+  <w:abstractNum w:abstractNumId="1">
     <w:nsid w:val="19061E24"/>
     <w:multiLevelType w:val="hybridMultilevel"/>
     <w:tmpl w:val="04DCD7BE"/>
@@ -1016,7 +1663,7 @@
       </w:pPr>
     </w:lvl>
   </w:abstractNum>
-  <w:abstractNum w:abstractNumId="2" w15:restartNumberingAfterBreak="0">
+  <w:abstractNum w:abstractNumId="2">
     <w:nsid w:val="2FEA68FF"/>
     <w:multiLevelType w:val="hybridMultilevel"/>
     <w:tmpl w:val="7EC4A0C0"/>
@@ -1105,7 +1752,7 @@
       </w:pPr>
     </w:lvl>
   </w:abstractNum>
-  <w:abstractNum w:abstractNumId="3" w15:restartNumberingAfterBreak="0">
+  <w:abstractNum w:abstractNumId="3">
     <w:nsid w:val="5DBD5B64"/>
     <w:multiLevelType w:val="hybridMultilevel"/>
     <w:tmpl w:val="230A8800"/>
@@ -1222,7 +1869,7 @@
       </w:pPr>
     </w:lvl>
   </w:abstractNum>
-  <w:abstractNum w:abstractNumId="4" w15:restartNumberingAfterBreak="0">
+  <w:abstractNum w:abstractNumId="4">
     <w:nsid w:val="6E0E52E3"/>
     <w:multiLevelType w:val="multilevel"/>
     <w:tmpl w:val="19C05D6C"/>
@@ -1338,7 +1985,7 @@
       </w:pPr>
     </w:lvl>
   </w:abstractNum>
-  <w:abstractNum w:abstractNumId="5" w15:restartNumberingAfterBreak="0">
+  <w:abstractNum w:abstractNumId="5">
     <w:nsid w:val="76C11D9B"/>
     <w:multiLevelType w:val="hybridMultilevel"/>
     <w:tmpl w:val="D9F2956A"/>
@@ -1448,8 +2095,16 @@
 </w:numbering>
 </file>
 
+<file path=word/people.xml><?xml version="1.0" encoding="utf-8"?>
+<w15:people xmlns:wpc="http://schemas.microsoft.com/office/word/2010/wordprocessingCanvas" xmlns:mo="http://schemas.microsoft.com/office/mac/office/2008/main" xmlns:mc="http://schemas.openxmlformats.org/markup-compatibility/2006" xmlns:mv="urn:schemas-microsoft-com:mac:vml" xmlns:o="urn:schemas-microsoft-com:office:office" xmlns:r="http://schemas.openxmlformats.org/officeDocument/2006/relationships" xmlns:m="http://schemas.openxmlformats.org/officeDocument/2006/math" xmlns:v="urn:schemas-microsoft-com:vml" xmlns:wp14="http://schemas.microsoft.com/office/word/2010/wordprocessingDrawing" xmlns:wp="http://schemas.openxmlformats.org/drawingml/2006/wordprocessingDrawing" xmlns:w10="urn:schemas-microsoft-com:office:word" xmlns:w="http://schemas.openxmlformats.org/wordprocessingml/2006/main" xmlns:w14="http://schemas.microsoft.com/office/word/2010/wordml" xmlns:w15="http://schemas.microsoft.com/office/word/2012/wordml" xmlns:wpg="http://schemas.microsoft.com/office/word/2010/wordprocessingGroup" xmlns:wpi="http://schemas.microsoft.com/office/word/2010/wordprocessingInk" xmlns:wne="http://schemas.microsoft.com/office/word/2006/wordml" xmlns:wps="http://schemas.microsoft.com/office/word/2010/wordprocessingShape" mc:Ignorable="w14 w15 wp14">
+  <w15:person w15:author="才田 聡子">
+    <w15:presenceInfo w15:providerId="None" w15:userId="才田 聡子"/>
+  </w15:person>
+</w15:people>
+</file>
+
 <file path=word/styles.xml><?xml version="1.0" encoding="utf-8"?>
-<w:styles xmlns:mc="http://schemas.openxmlformats.org/markup-compatibility/2006" xmlns:r="http://schemas.openxmlformats.org/officeDocument/2006/relationships" xmlns:w="http://schemas.openxmlformats.org/wordprocessingml/2006/main" xmlns:w14="http://schemas.microsoft.com/office/word/2010/wordml" xmlns:w15="http://schemas.microsoft.com/office/word/2012/wordml" xmlns:w16cid="http://schemas.microsoft.com/office/word/2016/wordml/cid" xmlns:w16se="http://schemas.microsoft.com/office/word/2015/wordml/symex" mc:Ignorable="w14 w15 w16se w16cid">
+<w:styles xmlns:mc="http://schemas.openxmlformats.org/markup-compatibility/2006" xmlns:r="http://schemas.openxmlformats.org/officeDocument/2006/relationships" xmlns:w="http://schemas.openxmlformats.org/wordprocessingml/2006/main" xmlns:w14="http://schemas.microsoft.com/office/word/2010/wordml" xmlns:w15="http://schemas.microsoft.com/office/word/2012/wordml" mc:Ignorable="w14 w15">
   <w:docDefaults>
     <w:rPrDefault>
       <w:rPr>
@@ -1459,7 +2114,7 @@
     </w:rPrDefault>
     <w:pPrDefault/>
   </w:docDefaults>
-  <w:latentStyles w:defLockedState="0" w:defUIPriority="99" w:defSemiHidden="0" w:defUnhideWhenUsed="0" w:defQFormat="0" w:count="375">
+  <w:latentStyles w:defLockedState="0" w:defUIPriority="99" w:defSemiHidden="0" w:defUnhideWhenUsed="0" w:defQFormat="0" w:count="382">
     <w:lsdException w:name="Normal" w:uiPriority="0" w:qFormat="1"/>
     <w:lsdException w:name="heading 1" w:uiPriority="9" w:qFormat="1"/>
     <w:lsdException w:name="heading 2" w:semiHidden="1" w:uiPriority="9" w:unhideWhenUsed="1" w:qFormat="1"/>

</xml_diff>

<commit_message>
Modified Murata's English abstract
</commit_message>
<xml_diff>
--- a/EnglishAbstract/withJapanese/Abstract_Murata.docx
+++ b/EnglishAbstract/withJapanese/Abstract_Murata.docx
@@ -256,22 +256,30 @@
         </w:rPr>
         <w:t xml:space="preserve">, because </w:t>
       </w:r>
+      <w:commentRangeStart w:id="0"/>
       <w:r>
         <w:rPr>
           <w:rFonts w:ascii="Times New Roman" w:eastAsia="ＭＳ ゴシック" w:hAnsi="Times New Roman"/>
           <w:strike/>
-          <w:color w:val="000000" w:themeColor="text1"/>
+          <w:color w:val="FF0000"/>
           <w:sz w:val="20"/>
         </w:rPr>
         <w:t>.</w:t>
       </w:r>
-      <w:r>
-        <w:rPr>
-          <w:rFonts w:ascii="Times New Roman" w:eastAsia="ＭＳ ゴシック" w:hAnsi="Times New Roman"/>
-          <w:color w:val="000000" w:themeColor="text1"/>
-          <w:sz w:val="20"/>
-        </w:rPr>
-        <w:t xml:space="preserve"> p</w:t>
+      <w:commentRangeEnd w:id="0"/>
+      <w:r>
+        <w:rPr>
+          <w:rStyle w:val="a4"/>
+        </w:rPr>
+        <w:commentReference w:id="0"/>
+      </w:r>
+      <w:r>
+        <w:rPr>
+          <w:rFonts w:ascii="Times New Roman" w:eastAsia="ＭＳ ゴシック" w:hAnsi="Times New Roman"/>
+          <w:color w:val="000000" w:themeColor="text1"/>
+          <w:sz w:val="20"/>
+        </w:rPr>
+        <w:t>p</w:t>
       </w:r>
       <w:r>
         <w:rPr>
@@ -304,17 +312,7 @@
           <w:color w:val="000000" w:themeColor="text1"/>
           <w:sz w:val="20"/>
         </w:rPr>
-        <w:t>In this study, we made an experimental device receiving reflect</w:t>
-      </w:r>
-      <w:bookmarkStart w:id="0" w:name="_GoBack"/>
-      <w:bookmarkEnd w:id="0"/>
-      <w:r>
-        <w:rPr>
-          <w:rFonts w:ascii="Times New Roman" w:eastAsia="ＭＳ ゴシック" w:hAnsi="Times New Roman"/>
-          <w:color w:val="000000" w:themeColor="text1"/>
-          <w:sz w:val="20"/>
-        </w:rPr>
-        <w:t xml:space="preserve">ed light and verified the reception performance of the device. Then we clarified issues to improve the communication accuracy and the communication range in the same room as follows; communication accuracy, receivable range, and transmission speed. We evaluated them on the experimental device and found the following results; 1) Under the transmission speed of </w:t>
+        <w:t xml:space="preserve">In this study, we made an experimental device receiving reflected light and verified the reception performance of the device. Then we clarified issues to improve the communication accuracy and the communication range in the same room as follows; communication accuracy, receivable range, and transmission speed. We evaluated them on the experimental device and found the following results; 1) Under the transmission speed of </w:t>
       </w:r>
       <w:r>
         <w:rPr>
@@ -392,7 +390,8 @@
       <w:r>
         <w:rPr>
           <w:rFonts w:ascii="Times New Roman" w:eastAsia="ＭＳ ゴシック" w:hAnsi="Times New Roman"/>
-          <w:color w:val="000000" w:themeColor="text1"/>
+          <w:strike/>
+          <w:color w:val="FF0000"/>
           <w:sz w:val="20"/>
         </w:rPr>
         <w:t>a</w:t>
@@ -400,10 +399,19 @@
       <w:r>
         <w:rPr>
           <w:rFonts w:ascii="Times New Roman" w:eastAsia="ＭＳ ゴシック" w:hAnsi="Times New Roman"/>
-          <w:color w:val="000000" w:themeColor="text1"/>
-          <w:sz w:val="20"/>
-        </w:rPr>
-        <w:t xml:space="preserve"> light source </w:t>
+          <w:strike/>
+          <w:color w:val="FF0000"/>
+          <w:sz w:val="20"/>
+        </w:rPr>
+        <w:t xml:space="preserve"> </w:t>
+      </w:r>
+      <w:r>
+        <w:rPr>
+          <w:rFonts w:ascii="Times New Roman" w:eastAsia="ＭＳ ゴシック" w:hAnsi="Times New Roman"/>
+          <w:color w:val="000000" w:themeColor="text1"/>
+          <w:sz w:val="20"/>
+        </w:rPr>
+        <w:t xml:space="preserve">light source </w:t>
       </w:r>
       <w:r>
         <w:rPr>
@@ -480,10 +488,19 @@
       <w:r>
         <w:rPr>
           <w:rFonts w:ascii="Times New Roman" w:eastAsia="ＭＳ ゴシック" w:hAnsi="Times New Roman"/>
-          <w:color w:val="000000" w:themeColor="text1"/>
-          <w:sz w:val="20"/>
-        </w:rPr>
-        <w:t>a home</w:t>
+          <w:strike/>
+          <w:color w:val="FF0000"/>
+          <w:sz w:val="20"/>
+        </w:rPr>
+        <w:t>a</w:t>
+      </w:r>
+      <w:r>
+        <w:rPr>
+          <w:rFonts w:ascii="Times New Roman" w:eastAsia="ＭＳ ゴシック" w:hAnsi="Times New Roman"/>
+          <w:color w:val="000000" w:themeColor="text1"/>
+          <w:sz w:val="20"/>
+        </w:rPr>
+        <w:t xml:space="preserve"> home</w:t>
       </w:r>
       <w:r>
         <w:rPr>
@@ -504,6 +521,14 @@
       <w:r>
         <w:rPr>
           <w:rFonts w:ascii="Times New Roman" w:eastAsia="ＭＳ ゴシック" w:hAnsi="Times New Roman"/>
+          <w:color w:val="FF0000"/>
+          <w:sz w:val="20"/>
+        </w:rPr>
+        <w:t>s</w:t>
+      </w:r>
+      <w:r>
+        <w:rPr>
+          <w:rFonts w:ascii="Times New Roman" w:eastAsia="ＭＳ ゴシック" w:hAnsi="Times New Roman"/>
           <w:color w:val="000000" w:themeColor="text1"/>
           <w:sz w:val="20"/>
         </w:rPr>
@@ -526,6 +551,8 @@
           <w:sz w:val="20"/>
         </w:rPr>
       </w:pPr>
+      <w:bookmarkStart w:id="1" w:name="_GoBack"/>
+      <w:bookmarkEnd w:id="1"/>
     </w:p>
     <w:p>
       <w:pPr>
@@ -1002,6 +1029,45 @@
     </w:sectPr>
   </w:body>
 </w:document>
+</file>
+
+<file path=word/comments.xml><?xml version="1.0" encoding="utf-8"?>
+<w:comments xmlns:wpc="http://schemas.microsoft.com/office/word/2010/wordprocessingCanvas" xmlns:cx="http://schemas.microsoft.com/office/drawing/2014/chartex" xmlns:cx1="http://schemas.microsoft.com/office/drawing/2015/9/8/chartex" xmlns:cx2="http://schemas.microsoft.com/office/drawing/2015/10/21/chartex" xmlns:cx3="http://schemas.microsoft.com/office/drawing/2016/5/9/chartex" xmlns:cx4="http://schemas.microsoft.com/office/drawing/2016/5/10/chartex" xmlns:cx5="http://schemas.microsoft.com/office/drawing/2016/5/11/chartex" xmlns:cx6="http://schemas.microsoft.com/office/drawing/2016/5/12/chartex" xmlns:cx7="http://schemas.microsoft.com/office/drawing/2016/5/13/chartex" xmlns:cx8="http://schemas.microsoft.com/office/drawing/2016/5/14/chartex" xmlns:mc="http://schemas.openxmlformats.org/markup-compatibility/2006" xmlns:aink="http://schemas.microsoft.com/office/drawing/2016/ink" xmlns:am3d="http://schemas.microsoft.com/office/drawing/2017/model3d" xmlns:o="urn:schemas-microsoft-com:office:office" xmlns:r="http://schemas.openxmlformats.org/officeDocument/2006/relationships" xmlns:m="http://schemas.openxmlformats.org/officeDocument/2006/math" xmlns:v="urn:schemas-microsoft-com:vml" xmlns:wp14="http://schemas.microsoft.com/office/word/2010/wordprocessingDrawing" xmlns:wp="http://schemas.openxmlformats.org/drawingml/2006/wordprocessingDrawing" xmlns:w10="urn:schemas-microsoft-com:office:word" xmlns:w="http://schemas.openxmlformats.org/wordprocessingml/2006/main" xmlns:w14="http://schemas.microsoft.com/office/word/2010/wordml" xmlns:w15="http://schemas.microsoft.com/office/word/2012/wordml" xmlns:w16cid="http://schemas.microsoft.com/office/word/2016/wordml/cid" xmlns:w16se="http://schemas.microsoft.com/office/word/2015/wordml/symex" xmlns:wpg="http://schemas.microsoft.com/office/word/2010/wordprocessingGroup" xmlns:wpi="http://schemas.microsoft.com/office/word/2010/wordprocessingInk" xmlns:wne="http://schemas.microsoft.com/office/word/2006/wordml" xmlns:wps="http://schemas.microsoft.com/office/word/2010/wordprocessingShape" mc:Ignorable="w14 w15 w16se w16cid wp14">
+  <w:comment w:id="0" w:author="才田 聡子" w:date="2018-02-20T14:59:00Z" w:initials="才田">
+    <w:p>
+      <w:pPr>
+        <w:pStyle w:val="a5"/>
+        <w:rPr>
+          <w:rFonts w:hint="eastAsia"/>
+        </w:rPr>
+      </w:pPr>
+      <w:r>
+        <w:rPr>
+          <w:rStyle w:val="a4"/>
+        </w:rPr>
+        <w:annotationRef/>
+      </w:r>
+      <w:r>
+        <w:rPr>
+          <w:rFonts w:hint="eastAsia"/>
+        </w:rPr>
+        <w:t>不要な句読点</w:t>
+      </w:r>
+    </w:p>
+  </w:comment>
+</w:comments>
+</file>
+
+<file path=word/commentsExtended.xml><?xml version="1.0" encoding="utf-8"?>
+<w15:commentsEx xmlns:wpc="http://schemas.microsoft.com/office/word/2010/wordprocessingCanvas" xmlns:cx="http://schemas.microsoft.com/office/drawing/2014/chartex" xmlns:cx1="http://schemas.microsoft.com/office/drawing/2015/9/8/chartex" xmlns:cx2="http://schemas.microsoft.com/office/drawing/2015/10/21/chartex" xmlns:cx3="http://schemas.microsoft.com/office/drawing/2016/5/9/chartex" xmlns:cx4="http://schemas.microsoft.com/office/drawing/2016/5/10/chartex" xmlns:cx5="http://schemas.microsoft.com/office/drawing/2016/5/11/chartex" xmlns:cx6="http://schemas.microsoft.com/office/drawing/2016/5/12/chartex" xmlns:cx7="http://schemas.microsoft.com/office/drawing/2016/5/13/chartex" xmlns:cx8="http://schemas.microsoft.com/office/drawing/2016/5/14/chartex" xmlns:mc="http://schemas.openxmlformats.org/markup-compatibility/2006" xmlns:aink="http://schemas.microsoft.com/office/drawing/2016/ink" xmlns:am3d="http://schemas.microsoft.com/office/drawing/2017/model3d" xmlns:o="urn:schemas-microsoft-com:office:office" xmlns:r="http://schemas.openxmlformats.org/officeDocument/2006/relationships" xmlns:m="http://schemas.openxmlformats.org/officeDocument/2006/math" xmlns:v="urn:schemas-microsoft-com:vml" xmlns:wp14="http://schemas.microsoft.com/office/word/2010/wordprocessingDrawing" xmlns:wp="http://schemas.openxmlformats.org/drawingml/2006/wordprocessingDrawing" xmlns:w10="urn:schemas-microsoft-com:office:word" xmlns:w="http://schemas.openxmlformats.org/wordprocessingml/2006/main" xmlns:w14="http://schemas.microsoft.com/office/word/2010/wordml" xmlns:w15="http://schemas.microsoft.com/office/word/2012/wordml" xmlns:w16cid="http://schemas.microsoft.com/office/word/2016/wordml/cid" xmlns:w16se="http://schemas.microsoft.com/office/word/2015/wordml/symex" xmlns:wpg="http://schemas.microsoft.com/office/word/2010/wordprocessingGroup" xmlns:wpi="http://schemas.microsoft.com/office/word/2010/wordprocessingInk" xmlns:wne="http://schemas.microsoft.com/office/word/2006/wordml" xmlns:wps="http://schemas.microsoft.com/office/word/2010/wordprocessingShape" mc:Ignorable="w14 w15 w16se w16cid wp14">
+  <w15:commentEx w15:paraId="4CFC737D" w15:done="0"/>
+</w15:commentsEx>
+</file>
+
+<file path=word/commentsIds.xml><?xml version="1.0" encoding="utf-8"?>
+<w16cid:commentsIds xmlns:wpc="http://schemas.microsoft.com/office/word/2010/wordprocessingCanvas" xmlns:cx="http://schemas.microsoft.com/office/drawing/2014/chartex" xmlns:cx1="http://schemas.microsoft.com/office/drawing/2015/9/8/chartex" xmlns:cx2="http://schemas.microsoft.com/office/drawing/2015/10/21/chartex" xmlns:cx3="http://schemas.microsoft.com/office/drawing/2016/5/9/chartex" xmlns:cx4="http://schemas.microsoft.com/office/drawing/2016/5/10/chartex" xmlns:cx5="http://schemas.microsoft.com/office/drawing/2016/5/11/chartex" xmlns:cx6="http://schemas.microsoft.com/office/drawing/2016/5/12/chartex" xmlns:cx7="http://schemas.microsoft.com/office/drawing/2016/5/13/chartex" xmlns:cx8="http://schemas.microsoft.com/office/drawing/2016/5/14/chartex" xmlns:mc="http://schemas.openxmlformats.org/markup-compatibility/2006" xmlns:aink="http://schemas.microsoft.com/office/drawing/2016/ink" xmlns:am3d="http://schemas.microsoft.com/office/drawing/2017/model3d" xmlns:o="urn:schemas-microsoft-com:office:office" xmlns:r="http://schemas.openxmlformats.org/officeDocument/2006/relationships" xmlns:m="http://schemas.openxmlformats.org/officeDocument/2006/math" xmlns:v="urn:schemas-microsoft-com:vml" xmlns:wp14="http://schemas.microsoft.com/office/word/2010/wordprocessingDrawing" xmlns:wp="http://schemas.openxmlformats.org/drawingml/2006/wordprocessingDrawing" xmlns:w10="urn:schemas-microsoft-com:office:word" xmlns:w="http://schemas.openxmlformats.org/wordprocessingml/2006/main" xmlns:w14="http://schemas.microsoft.com/office/word/2010/wordml" xmlns:w15="http://schemas.microsoft.com/office/word/2012/wordml" xmlns:w16cid="http://schemas.microsoft.com/office/word/2016/wordml/cid" xmlns:w16se="http://schemas.microsoft.com/office/word/2015/wordml/symex" xmlns:wpg="http://schemas.microsoft.com/office/word/2010/wordprocessingGroup" xmlns:wpi="http://schemas.microsoft.com/office/word/2010/wordprocessingInk" xmlns:wne="http://schemas.microsoft.com/office/word/2006/wordml" xmlns:wps="http://schemas.microsoft.com/office/word/2010/wordprocessingShape" mc:Ignorable="w14 w15 w16se w16cid wp14">
+  <w16cid:commentId w16cid:paraId="4CFC737D" w16cid:durableId="1E36B646"/>
+</w16cid:commentsIds>
 </file>
 
 <file path=word/endnotes.xml><?xml version="1.0" encoding="utf-8"?>
@@ -1708,6 +1774,14 @@
     <w:abstractNumId w:val="5"/>
   </w:num>
 </w:numbering>
+</file>
+
+<file path=word/people.xml><?xml version="1.0" encoding="utf-8"?>
+<w15:people xmlns:wpc="http://schemas.microsoft.com/office/word/2010/wordprocessingCanvas" xmlns:cx="http://schemas.microsoft.com/office/drawing/2014/chartex" xmlns:cx1="http://schemas.microsoft.com/office/drawing/2015/9/8/chartex" xmlns:cx2="http://schemas.microsoft.com/office/drawing/2015/10/21/chartex" xmlns:cx3="http://schemas.microsoft.com/office/drawing/2016/5/9/chartex" xmlns:cx4="http://schemas.microsoft.com/office/drawing/2016/5/10/chartex" xmlns:cx5="http://schemas.microsoft.com/office/drawing/2016/5/11/chartex" xmlns:cx6="http://schemas.microsoft.com/office/drawing/2016/5/12/chartex" xmlns:cx7="http://schemas.microsoft.com/office/drawing/2016/5/13/chartex" xmlns:cx8="http://schemas.microsoft.com/office/drawing/2016/5/14/chartex" xmlns:mc="http://schemas.openxmlformats.org/markup-compatibility/2006" xmlns:aink="http://schemas.microsoft.com/office/drawing/2016/ink" xmlns:am3d="http://schemas.microsoft.com/office/drawing/2017/model3d" xmlns:o="urn:schemas-microsoft-com:office:office" xmlns:r="http://schemas.openxmlformats.org/officeDocument/2006/relationships" xmlns:m="http://schemas.openxmlformats.org/officeDocument/2006/math" xmlns:v="urn:schemas-microsoft-com:vml" xmlns:wp14="http://schemas.microsoft.com/office/word/2010/wordprocessingDrawing" xmlns:wp="http://schemas.openxmlformats.org/drawingml/2006/wordprocessingDrawing" xmlns:w10="urn:schemas-microsoft-com:office:word" xmlns:w="http://schemas.openxmlformats.org/wordprocessingml/2006/main" xmlns:w14="http://schemas.microsoft.com/office/word/2010/wordml" xmlns:w15="http://schemas.microsoft.com/office/word/2012/wordml" xmlns:w16cid="http://schemas.microsoft.com/office/word/2016/wordml/cid" xmlns:w16se="http://schemas.microsoft.com/office/word/2015/wordml/symex" xmlns:wpg="http://schemas.microsoft.com/office/word/2010/wordprocessingGroup" xmlns:wpi="http://schemas.microsoft.com/office/word/2010/wordprocessingInk" xmlns:wne="http://schemas.microsoft.com/office/word/2006/wordml" xmlns:wps="http://schemas.microsoft.com/office/word/2010/wordprocessingShape" mc:Ignorable="w14 w15 w16se w16cid wp14">
+  <w15:person w15:author="才田 聡子">
+    <w15:presenceInfo w15:providerId="Windows Live" w15:userId="03c0690e-b020-4ab9-9138-eed1e175abc4"/>
+  </w15:person>
+</w15:people>
 </file>
 
 <file path=word/styles.xml><?xml version="1.0" encoding="utf-8"?>

</xml_diff>

<commit_message>
Modified Abstract_Murata.docx in green (by Murata)
</commit_message>
<xml_diff>
--- a/EnglishAbstract/withJapanese/Abstract_Murata.docx
+++ b/EnglishAbstract/withJapanese/Abstract_Murata.docx
@@ -254,305 +254,285 @@
           <w:color w:val="000000" w:themeColor="text1"/>
           <w:sz w:val="20"/>
         </w:rPr>
-        <w:t xml:space="preserve">, because </w:t>
-      </w:r>
-      <w:commentRangeStart w:id="0"/>
-      <w:r>
-        <w:rPr>
-          <w:rFonts w:ascii="Times New Roman" w:eastAsia="ＭＳ ゴシック" w:hAnsi="Times New Roman"/>
-          <w:strike/>
-          <w:color w:val="FF0000"/>
+        <w:t>,</w:t>
+      </w:r>
+      <w:r>
+        <w:rPr>
+          <w:rFonts w:ascii="Times New Roman" w:eastAsia="ＭＳ ゴシック" w:hAnsi="Times New Roman"/>
+          <w:color w:val="000000" w:themeColor="text1"/>
+          <w:sz w:val="20"/>
+        </w:rPr>
+        <w:t xml:space="preserve"> because </w:t>
+      </w:r>
+      <w:r>
+        <w:rPr>
+          <w:rFonts w:ascii="Times New Roman" w:eastAsia="ＭＳ ゴシック" w:hAnsi="Times New Roman"/>
+          <w:color w:val="000000" w:themeColor="text1"/>
+          <w:sz w:val="20"/>
+        </w:rPr>
+        <w:t>p</w:t>
+      </w:r>
+      <w:r>
+        <w:rPr>
+          <w:rFonts w:ascii="Times New Roman" w:eastAsia="ＭＳ ゴシック" w:hAnsi="Times New Roman"/>
+          <w:color w:val="000000" w:themeColor="text1"/>
+          <w:sz w:val="20"/>
+        </w:rPr>
+        <w:t>revious researches related to the VLC mainly used line-of-sight communication.</w:t>
+      </w:r>
+      <w:r>
+        <w:rPr>
+          <w:rFonts w:ascii="Times New Roman" w:eastAsia="ＭＳ ゴシック" w:hAnsi="Times New Roman"/>
+          <w:color w:val="000000" w:themeColor="text1"/>
+          <w:sz w:val="20"/>
+        </w:rPr>
+        <w:t xml:space="preserve"> </w:t>
+      </w:r>
+    </w:p>
+    <w:p>
+      <w:pPr>
+        <w:rPr>
+          <w:rFonts w:ascii="Times New Roman" w:eastAsia="ＭＳ ゴシック" w:hAnsi="Times New Roman"/>
+          <w:color w:val="000000" w:themeColor="text1"/>
+          <w:sz w:val="20"/>
+        </w:rPr>
+      </w:pPr>
+      <w:r>
+        <w:rPr>
+          <w:rFonts w:ascii="Times New Roman" w:eastAsia="ＭＳ ゴシック" w:hAnsi="Times New Roman"/>
+          <w:color w:val="000000" w:themeColor="text1"/>
+          <w:sz w:val="20"/>
+        </w:rPr>
+        <w:t xml:space="preserve">In this study, we made an experimental device receiving reflected light and verified the reception performance of the device. Then we clarified issues to improve the communication accuracy and </w:t>
+      </w:r>
+      <w:bookmarkStart w:id="0" w:name="_GoBack"/>
+      <w:bookmarkEnd w:id="0"/>
+      <w:r>
+        <w:rPr>
+          <w:rFonts w:ascii="Times New Roman" w:eastAsia="ＭＳ ゴシック" w:hAnsi="Times New Roman"/>
+          <w:color w:val="000000" w:themeColor="text1"/>
+          <w:sz w:val="20"/>
+        </w:rPr>
+        <w:t xml:space="preserve">the communication range in the same room as follows; communication accuracy, receivable range, and transmission speed. We evaluated them on the experimental device and found the following results; 1) Under the transmission speed of </w:t>
+      </w:r>
+      <w:r>
+        <w:rPr>
+          <w:rFonts w:ascii="Times New Roman" w:hAnsi="Times New Roman"/>
+          <w:color w:val="000000" w:themeColor="text1"/>
+          <w:sz w:val="20"/>
+        </w:rPr>
+        <w:t>276480</w:t>
+      </w:r>
+      <w:r>
+        <w:rPr>
+          <w:rFonts w:ascii="Times New Roman" w:eastAsia="ＭＳ ゴシック" w:hAnsi="Times New Roman"/>
+          <w:color w:val="000000" w:themeColor="text1"/>
+          <w:sz w:val="20"/>
+        </w:rPr>
+        <w:t xml:space="preserve"> [bps], the reception accuracy does not decrease with cable connection and with reflected light. 2) Reflected light could be received source at a distance of 7.2 cm from the LED.</w:t>
+      </w:r>
+      <w:r>
+        <w:rPr>
+          <w:rFonts w:ascii="Times New Roman" w:eastAsia="ＭＳ ゴシック" w:hAnsi="Times New Roman"/>
+          <w:color w:val="000000" w:themeColor="text1"/>
+          <w:sz w:val="20"/>
+        </w:rPr>
+        <w:t xml:space="preserve"> </w:t>
+      </w:r>
+    </w:p>
+    <w:p>
+      <w:pPr>
+        <w:rPr>
+          <w:rFonts w:ascii="Times New Roman" w:eastAsia="ＭＳ ゴシック" w:hAnsi="Times New Roman"/>
+          <w:color w:val="000000" w:themeColor="text1"/>
+          <w:sz w:val="20"/>
+        </w:rPr>
+      </w:pPr>
+      <w:r>
+        <w:rPr>
+          <w:rFonts w:ascii="Times New Roman" w:eastAsia="ＭＳ ゴシック" w:hAnsi="Times New Roman"/>
+          <w:color w:val="000000" w:themeColor="text1"/>
+          <w:sz w:val="20"/>
+        </w:rPr>
+        <w:t>The received signal must be amplified to improve communication accuracy and communication range. In addition to that, an element capable of high-speed operation must be used to improve transmission speed.</w:t>
+      </w:r>
+      <w:r>
+        <w:rPr>
+          <w:rFonts w:ascii="Times New Roman" w:eastAsia="ＭＳ ゴシック" w:hAnsi="Times New Roman"/>
+          <w:color w:val="000000" w:themeColor="text1"/>
+          <w:sz w:val="20"/>
+        </w:rPr>
+        <w:t xml:space="preserve"> </w:t>
+      </w:r>
+      <w:r>
+        <w:rPr>
+          <w:rFonts w:ascii="Times New Roman" w:eastAsia="ＭＳ ゴシック" w:hAnsi="Times New Roman"/>
+          <w:color w:val="000000" w:themeColor="text1"/>
+          <w:sz w:val="20"/>
+        </w:rPr>
+        <w:t xml:space="preserve">We </w:t>
+      </w:r>
+      <w:r>
+        <w:rPr>
+          <w:rFonts w:ascii="Times New Roman" w:eastAsia="ＭＳ ゴシック" w:hAnsi="Times New Roman"/>
+          <w:color w:val="000000" w:themeColor="text1"/>
+          <w:sz w:val="20"/>
+        </w:rPr>
+        <w:t xml:space="preserve">also </w:t>
+      </w:r>
+      <w:r>
+        <w:rPr>
+          <w:rFonts w:ascii="Times New Roman" w:eastAsia="ＭＳ ゴシック" w:hAnsi="Times New Roman"/>
+          <w:color w:val="000000" w:themeColor="text1"/>
+          <w:sz w:val="20"/>
+        </w:rPr>
+        <w:t xml:space="preserve">have to use </w:t>
+      </w:r>
+      <w:r>
+        <w:rPr>
+          <w:rFonts w:ascii="Times New Roman" w:eastAsia="ＭＳ ゴシック" w:hAnsi="Times New Roman"/>
+          <w:color w:val="000000" w:themeColor="text1"/>
+          <w:sz w:val="20"/>
+        </w:rPr>
+        <w:t xml:space="preserve">light source </w:t>
+      </w:r>
+      <w:r>
+        <w:rPr>
+          <w:rFonts w:ascii="Times New Roman" w:eastAsia="ＭＳ ゴシック" w:hAnsi="Times New Roman"/>
+          <w:color w:val="000000" w:themeColor="text1"/>
+          <w:sz w:val="20"/>
+        </w:rPr>
+        <w:t>device</w:t>
+      </w:r>
+      <w:r>
+        <w:rPr>
+          <w:rFonts w:ascii="Times New Roman" w:eastAsia="ＭＳ ゴシック" w:hAnsi="Times New Roman"/>
+          <w:color w:val="000000" w:themeColor="text1"/>
+          <w:sz w:val="20"/>
+        </w:rPr>
+        <w:t>s</w:t>
+      </w:r>
+      <w:r>
+        <w:rPr>
+          <w:rFonts w:ascii="Times New Roman" w:eastAsia="ＭＳ ゴシック" w:hAnsi="Times New Roman"/>
+          <w:color w:val="000000" w:themeColor="text1"/>
+          <w:sz w:val="20"/>
+        </w:rPr>
+        <w:t xml:space="preserve"> achieving</w:t>
+      </w:r>
+      <w:r>
+        <w:rPr>
+          <w:rFonts w:ascii="Times New Roman" w:eastAsia="ＭＳ ゴシック" w:hAnsi="Times New Roman"/>
+          <w:color w:val="000000" w:themeColor="text1"/>
+          <w:sz w:val="20"/>
+        </w:rPr>
+        <w:t xml:space="preserve"> high</w:t>
+      </w:r>
+      <w:r>
+        <w:rPr>
+          <w:rFonts w:ascii="Times New Roman" w:eastAsia="ＭＳ ゴシック" w:hAnsi="Times New Roman"/>
+          <w:color w:val="000000" w:themeColor="text1"/>
+          <w:sz w:val="20"/>
+        </w:rPr>
+        <w:t xml:space="preserve">er output </w:t>
+      </w:r>
+      <w:r>
+        <w:rPr>
+          <w:rFonts w:ascii="Times New Roman" w:eastAsia="ＭＳ ゴシック" w:hAnsi="Times New Roman"/>
+          <w:color w:val="000000" w:themeColor="text1"/>
+          <w:sz w:val="20"/>
+        </w:rPr>
+        <w:t>for practical application</w:t>
+      </w:r>
+      <w:r>
+        <w:rPr>
+          <w:rFonts w:ascii="Times New Roman" w:eastAsia="ＭＳ ゴシック" w:hAnsi="Times New Roman"/>
+          <w:color w:val="000000" w:themeColor="text1"/>
+          <w:sz w:val="20"/>
+        </w:rPr>
+        <w:t xml:space="preserve"> of</w:t>
+      </w:r>
+      <w:r>
+        <w:rPr>
+          <w:rFonts w:ascii="Times New Roman" w:eastAsia="ＭＳ ゴシック" w:hAnsi="Times New Roman"/>
+          <w:color w:val="000000" w:themeColor="text1"/>
+          <w:sz w:val="20"/>
+        </w:rPr>
+        <w:t xml:space="preserve"> </w:t>
+      </w:r>
+      <w:r>
+        <w:rPr>
+          <w:rFonts w:ascii="Times New Roman" w:eastAsia="ＭＳ ゴシック" w:hAnsi="Times New Roman"/>
+          <w:color w:val="000000" w:themeColor="text1"/>
+          <w:sz w:val="20"/>
+        </w:rPr>
+        <w:t>VLC using reflected lights with</w:t>
+      </w:r>
+      <w:r>
+        <w:rPr>
+          <w:rFonts w:ascii="Times New Roman" w:eastAsia="ＭＳ ゴシック" w:hAnsi="Times New Roman"/>
+          <w:color w:val="000000" w:themeColor="text1"/>
+          <w:sz w:val="20"/>
+        </w:rPr>
+        <w:t xml:space="preserve"> </w:t>
+      </w:r>
+      <w:r>
+        <w:rPr>
+          <w:rFonts w:ascii="Times New Roman" w:eastAsia="ＭＳ ゴシック" w:hAnsi="Times New Roman"/>
+          <w:color w:val="00B050"/>
+          <w:sz w:val="20"/>
+        </w:rPr>
+        <w:t>home</w:t>
+      </w:r>
+      <w:r>
+        <w:rPr>
+          <w:rFonts w:ascii="Times New Roman" w:eastAsia="ＭＳ ゴシック" w:hAnsi="Times New Roman"/>
+          <w:color w:val="00B050"/>
+          <w:sz w:val="20"/>
+        </w:rPr>
+        <w:t xml:space="preserve"> lighting</w:t>
+      </w:r>
+      <w:r>
+        <w:rPr>
+          <w:rFonts w:ascii="Times New Roman" w:eastAsia="ＭＳ ゴシック" w:hAnsi="Times New Roman"/>
+          <w:color w:val="00B050"/>
+          <w:sz w:val="20"/>
+        </w:rPr>
+        <w:t xml:space="preserve"> equipment</w:t>
+      </w:r>
+      <w:r>
+        <w:rPr>
+          <w:rFonts w:ascii="Times New Roman" w:eastAsia="ＭＳ ゴシック" w:hAnsi="Times New Roman"/>
+          <w:color w:val="00B050"/>
+          <w:sz w:val="20"/>
+        </w:rPr>
+        <w:t>s</w:t>
+      </w:r>
+      <w:r>
+        <w:rPr>
+          <w:rFonts w:ascii="Times New Roman" w:eastAsia="ＭＳ ゴシック" w:hAnsi="Times New Roman"/>
+          <w:color w:val="000000" w:themeColor="text1"/>
+          <w:sz w:val="20"/>
+        </w:rPr>
+        <w:t xml:space="preserve"> in the future</w:t>
+      </w:r>
+      <w:r>
+        <w:rPr>
+          <w:rFonts w:ascii="Times New Roman" w:eastAsia="ＭＳ ゴシック" w:hAnsi="Times New Roman"/>
+          <w:color w:val="000000" w:themeColor="text1"/>
           <w:sz w:val="20"/>
         </w:rPr>
         <w:t>.</w:t>
       </w:r>
-      <w:commentRangeEnd w:id="0"/>
-      <w:r>
-        <w:rPr>
-          <w:rStyle w:val="a4"/>
-        </w:rPr>
-        <w:commentReference w:id="0"/>
-      </w:r>
-      <w:r>
-        <w:rPr>
-          <w:rFonts w:ascii="Times New Roman" w:eastAsia="ＭＳ ゴシック" w:hAnsi="Times New Roman"/>
-          <w:color w:val="000000" w:themeColor="text1"/>
-          <w:sz w:val="20"/>
-        </w:rPr>
-        <w:t>p</w:t>
-      </w:r>
-      <w:r>
-        <w:rPr>
-          <w:rFonts w:ascii="Times New Roman" w:eastAsia="ＭＳ ゴシック" w:hAnsi="Times New Roman"/>
-          <w:color w:val="000000" w:themeColor="text1"/>
-          <w:sz w:val="20"/>
-        </w:rPr>
-        <w:t>revious researches related to the VLC mainly used line-of-sight communication.</w:t>
-      </w:r>
-      <w:r>
-        <w:rPr>
-          <w:rFonts w:ascii="Times New Roman" w:eastAsia="ＭＳ ゴシック" w:hAnsi="Times New Roman"/>
-          <w:color w:val="000000" w:themeColor="text1"/>
-          <w:sz w:val="20"/>
-        </w:rPr>
-        <w:t xml:space="preserve"> </w:t>
-      </w:r>
-    </w:p>
-    <w:p>
-      <w:pPr>
-        <w:rPr>
-          <w:rFonts w:ascii="Times New Roman" w:eastAsia="ＭＳ ゴシック" w:hAnsi="Times New Roman"/>
-          <w:color w:val="000000" w:themeColor="text1"/>
-          <w:sz w:val="20"/>
-        </w:rPr>
-      </w:pPr>
-      <w:r>
-        <w:rPr>
-          <w:rFonts w:ascii="Times New Roman" w:eastAsia="ＭＳ ゴシック" w:hAnsi="Times New Roman"/>
-          <w:color w:val="000000" w:themeColor="text1"/>
-          <w:sz w:val="20"/>
-        </w:rPr>
-        <w:t xml:space="preserve">In this study, we made an experimental device receiving reflected light and verified the reception performance of the device. Then we clarified issues to improve the communication accuracy and the communication range in the same room as follows; communication accuracy, receivable range, and transmission speed. We evaluated them on the experimental device and found the following results; 1) Under the transmission speed of </w:t>
-      </w:r>
-      <w:r>
-        <w:rPr>
-          <w:rFonts w:ascii="Times New Roman" w:hAnsi="Times New Roman"/>
-          <w:color w:val="000000" w:themeColor="text1"/>
-          <w:sz w:val="20"/>
-        </w:rPr>
-        <w:t>276480</w:t>
-      </w:r>
-      <w:r>
-        <w:rPr>
-          <w:rFonts w:ascii="Times New Roman" w:eastAsia="ＭＳ ゴシック" w:hAnsi="Times New Roman"/>
-          <w:color w:val="000000" w:themeColor="text1"/>
-          <w:sz w:val="20"/>
-        </w:rPr>
-        <w:t xml:space="preserve"> [bps], the reception accuracy does not decrease with cable connection and with reflected light. 2) Reflected light could be received source at a distance of 7.2 cm from the LED.</w:t>
-      </w:r>
-      <w:r>
-        <w:rPr>
-          <w:rFonts w:ascii="Times New Roman" w:eastAsia="ＭＳ ゴシック" w:hAnsi="Times New Roman"/>
-          <w:color w:val="000000" w:themeColor="text1"/>
-          <w:sz w:val="20"/>
-        </w:rPr>
-        <w:t xml:space="preserve"> </w:t>
-      </w:r>
-    </w:p>
-    <w:p>
-      <w:pPr>
-        <w:rPr>
-          <w:rFonts w:ascii="Times New Roman" w:eastAsia="ＭＳ ゴシック" w:hAnsi="Times New Roman"/>
-          <w:color w:val="000000" w:themeColor="text1"/>
-          <w:sz w:val="20"/>
-        </w:rPr>
-      </w:pPr>
-      <w:r>
-        <w:rPr>
-          <w:rFonts w:ascii="Times New Roman" w:eastAsia="ＭＳ ゴシック" w:hAnsi="Times New Roman"/>
-          <w:color w:val="000000" w:themeColor="text1"/>
-          <w:sz w:val="20"/>
-        </w:rPr>
-        <w:t>The received signal must be amplified to improve communication accuracy and communication range. In addition to that, an element capable of high-speed operation must be used to improve transmission speed.</w:t>
-      </w:r>
-      <w:r>
-        <w:rPr>
-          <w:rFonts w:ascii="Times New Roman" w:eastAsia="ＭＳ ゴシック" w:hAnsi="Times New Roman"/>
-          <w:color w:val="000000" w:themeColor="text1"/>
-          <w:sz w:val="20"/>
-        </w:rPr>
-        <w:t xml:space="preserve"> </w:t>
-      </w:r>
-      <w:r>
-        <w:rPr>
-          <w:rFonts w:ascii="Times New Roman" w:eastAsia="ＭＳ ゴシック" w:hAnsi="Times New Roman"/>
-          <w:color w:val="000000" w:themeColor="text1"/>
-          <w:sz w:val="20"/>
-        </w:rPr>
-        <w:t xml:space="preserve">We </w:t>
-      </w:r>
-      <w:r>
-        <w:rPr>
-          <w:rFonts w:ascii="Times New Roman" w:eastAsia="ＭＳ ゴシック" w:hAnsi="Times New Roman"/>
-          <w:color w:val="000000" w:themeColor="text1"/>
-          <w:sz w:val="20"/>
-        </w:rPr>
-        <w:t xml:space="preserve">also </w:t>
-      </w:r>
-      <w:r>
-        <w:rPr>
-          <w:rFonts w:ascii="Times New Roman" w:eastAsia="ＭＳ ゴシック" w:hAnsi="Times New Roman"/>
-          <w:color w:val="000000" w:themeColor="text1"/>
-          <w:sz w:val="20"/>
-        </w:rPr>
-        <w:t xml:space="preserve">have to use </w:t>
-      </w:r>
-      <w:r>
-        <w:rPr>
-          <w:rFonts w:ascii="Times New Roman" w:eastAsia="ＭＳ ゴシック" w:hAnsi="Times New Roman"/>
-          <w:strike/>
-          <w:color w:val="FF0000"/>
-          <w:sz w:val="20"/>
-        </w:rPr>
-        <w:t>a</w:t>
-      </w:r>
-      <w:r>
-        <w:rPr>
-          <w:rFonts w:ascii="Times New Roman" w:eastAsia="ＭＳ ゴシック" w:hAnsi="Times New Roman"/>
-          <w:strike/>
-          <w:color w:val="FF0000"/>
-          <w:sz w:val="20"/>
-        </w:rPr>
-        <w:t xml:space="preserve"> </w:t>
-      </w:r>
-      <w:r>
-        <w:rPr>
-          <w:rFonts w:ascii="Times New Roman" w:eastAsia="ＭＳ ゴシック" w:hAnsi="Times New Roman"/>
-          <w:color w:val="000000" w:themeColor="text1"/>
-          <w:sz w:val="20"/>
-        </w:rPr>
-        <w:t xml:space="preserve">light source </w:t>
-      </w:r>
-      <w:r>
-        <w:rPr>
-          <w:rFonts w:ascii="Times New Roman" w:eastAsia="ＭＳ ゴシック" w:hAnsi="Times New Roman"/>
-          <w:color w:val="000000" w:themeColor="text1"/>
-          <w:sz w:val="20"/>
-        </w:rPr>
-        <w:t>device</w:t>
-      </w:r>
-      <w:r>
-        <w:rPr>
-          <w:rFonts w:ascii="Times New Roman" w:eastAsia="ＭＳ ゴシック" w:hAnsi="Times New Roman"/>
-          <w:color w:val="000000" w:themeColor="text1"/>
-          <w:sz w:val="20"/>
-        </w:rPr>
-        <w:t>s</w:t>
-      </w:r>
-      <w:r>
-        <w:rPr>
-          <w:rFonts w:ascii="Times New Roman" w:eastAsia="ＭＳ ゴシック" w:hAnsi="Times New Roman"/>
-          <w:color w:val="000000" w:themeColor="text1"/>
-          <w:sz w:val="20"/>
-        </w:rPr>
-        <w:t xml:space="preserve"> achieving</w:t>
-      </w:r>
-      <w:r>
-        <w:rPr>
-          <w:rFonts w:ascii="Times New Roman" w:eastAsia="ＭＳ ゴシック" w:hAnsi="Times New Roman"/>
-          <w:color w:val="000000" w:themeColor="text1"/>
-          <w:sz w:val="20"/>
-        </w:rPr>
-        <w:t xml:space="preserve"> high</w:t>
-      </w:r>
-      <w:r>
-        <w:rPr>
-          <w:rFonts w:ascii="Times New Roman" w:eastAsia="ＭＳ ゴシック" w:hAnsi="Times New Roman"/>
-          <w:color w:val="000000" w:themeColor="text1"/>
-          <w:sz w:val="20"/>
-        </w:rPr>
-        <w:t xml:space="preserve">er output </w:t>
-      </w:r>
-      <w:r>
-        <w:rPr>
-          <w:rFonts w:ascii="Times New Roman" w:eastAsia="ＭＳ ゴシック" w:hAnsi="Times New Roman"/>
-          <w:color w:val="000000" w:themeColor="text1"/>
-          <w:sz w:val="20"/>
-        </w:rPr>
-        <w:t>for practical application</w:t>
-      </w:r>
-      <w:r>
-        <w:rPr>
-          <w:rFonts w:ascii="Times New Roman" w:eastAsia="ＭＳ ゴシック" w:hAnsi="Times New Roman"/>
-          <w:color w:val="000000" w:themeColor="text1"/>
-          <w:sz w:val="20"/>
-        </w:rPr>
-        <w:t xml:space="preserve"> of</w:t>
-      </w:r>
-      <w:r>
-        <w:rPr>
-          <w:rFonts w:ascii="Times New Roman" w:eastAsia="ＭＳ ゴシック" w:hAnsi="Times New Roman"/>
-          <w:color w:val="000000" w:themeColor="text1"/>
-          <w:sz w:val="20"/>
-        </w:rPr>
-        <w:t xml:space="preserve"> </w:t>
-      </w:r>
-      <w:r>
-        <w:rPr>
-          <w:rFonts w:ascii="Times New Roman" w:eastAsia="ＭＳ ゴシック" w:hAnsi="Times New Roman"/>
-          <w:color w:val="000000" w:themeColor="text1"/>
-          <w:sz w:val="20"/>
-        </w:rPr>
-        <w:t xml:space="preserve">VLC using reflected lights with </w:t>
-      </w:r>
-      <w:r>
-        <w:rPr>
-          <w:rFonts w:ascii="Times New Roman" w:eastAsia="ＭＳ ゴシック" w:hAnsi="Times New Roman"/>
-          <w:strike/>
-          <w:color w:val="FF0000"/>
-          <w:sz w:val="20"/>
-        </w:rPr>
-        <w:t>a</w:t>
-      </w:r>
-      <w:r>
-        <w:rPr>
-          <w:rFonts w:ascii="Times New Roman" w:eastAsia="ＭＳ ゴシック" w:hAnsi="Times New Roman"/>
-          <w:color w:val="000000" w:themeColor="text1"/>
-          <w:sz w:val="20"/>
-        </w:rPr>
-        <w:t xml:space="preserve"> home</w:t>
-      </w:r>
-      <w:r>
-        <w:rPr>
-          <w:rFonts w:ascii="Times New Roman" w:eastAsia="ＭＳ ゴシック" w:hAnsi="Times New Roman"/>
-          <w:color w:val="000000" w:themeColor="text1"/>
-          <w:sz w:val="20"/>
-        </w:rPr>
-        <w:t xml:space="preserve"> lighting</w:t>
-      </w:r>
-      <w:r>
-        <w:rPr>
-          <w:rFonts w:ascii="Times New Roman" w:eastAsia="ＭＳ ゴシック" w:hAnsi="Times New Roman"/>
-          <w:color w:val="000000" w:themeColor="text1"/>
-          <w:sz w:val="20"/>
-        </w:rPr>
-        <w:t xml:space="preserve"> equipment</w:t>
-      </w:r>
-      <w:r>
-        <w:rPr>
-          <w:rFonts w:ascii="Times New Roman" w:eastAsia="ＭＳ ゴシック" w:hAnsi="Times New Roman"/>
-          <w:color w:val="FF0000"/>
-          <w:sz w:val="20"/>
-        </w:rPr>
-        <w:t>s</w:t>
-      </w:r>
-      <w:r>
-        <w:rPr>
-          <w:rFonts w:ascii="Times New Roman" w:eastAsia="ＭＳ ゴシック" w:hAnsi="Times New Roman"/>
-          <w:color w:val="000000" w:themeColor="text1"/>
-          <w:sz w:val="20"/>
-        </w:rPr>
-        <w:t xml:space="preserve"> in the future</w:t>
-      </w:r>
-      <w:r>
-        <w:rPr>
-          <w:rFonts w:ascii="Times New Roman" w:eastAsia="ＭＳ ゴシック" w:hAnsi="Times New Roman"/>
-          <w:color w:val="000000" w:themeColor="text1"/>
-          <w:sz w:val="20"/>
-        </w:rPr>
-        <w:t>.</w:t>
-      </w:r>
-    </w:p>
-    <w:p>
-      <w:pPr>
-        <w:rPr>
-          <w:rFonts w:ascii="Times New Roman" w:eastAsia="ＭＳ ゴシック" w:hAnsi="Times New Roman"/>
-          <w:color w:val="000000" w:themeColor="text1"/>
-          <w:sz w:val="20"/>
-        </w:rPr>
-      </w:pPr>
-      <w:bookmarkStart w:id="1" w:name="_GoBack"/>
-      <w:bookmarkEnd w:id="1"/>
+    </w:p>
+    <w:p>
+      <w:pPr>
+        <w:rPr>
+          <w:rFonts w:ascii="Times New Roman" w:eastAsia="ＭＳ ゴシック" w:hAnsi="Times New Roman"/>
+          <w:color w:val="000000" w:themeColor="text1"/>
+          <w:sz w:val="20"/>
+        </w:rPr>
+      </w:pPr>
     </w:p>
     <w:p>
       <w:pPr>
@@ -1029,45 +1009,6 @@
     </w:sectPr>
   </w:body>
 </w:document>
-</file>
-
-<file path=word/comments.xml><?xml version="1.0" encoding="utf-8"?>
-<w:comments xmlns:wpc="http://schemas.microsoft.com/office/word/2010/wordprocessingCanvas" xmlns:cx="http://schemas.microsoft.com/office/drawing/2014/chartex" xmlns:cx1="http://schemas.microsoft.com/office/drawing/2015/9/8/chartex" xmlns:cx2="http://schemas.microsoft.com/office/drawing/2015/10/21/chartex" xmlns:cx3="http://schemas.microsoft.com/office/drawing/2016/5/9/chartex" xmlns:cx4="http://schemas.microsoft.com/office/drawing/2016/5/10/chartex" xmlns:cx5="http://schemas.microsoft.com/office/drawing/2016/5/11/chartex" xmlns:cx6="http://schemas.microsoft.com/office/drawing/2016/5/12/chartex" xmlns:cx7="http://schemas.microsoft.com/office/drawing/2016/5/13/chartex" xmlns:cx8="http://schemas.microsoft.com/office/drawing/2016/5/14/chartex" xmlns:mc="http://schemas.openxmlformats.org/markup-compatibility/2006" xmlns:aink="http://schemas.microsoft.com/office/drawing/2016/ink" xmlns:am3d="http://schemas.microsoft.com/office/drawing/2017/model3d" xmlns:o="urn:schemas-microsoft-com:office:office" xmlns:r="http://schemas.openxmlformats.org/officeDocument/2006/relationships" xmlns:m="http://schemas.openxmlformats.org/officeDocument/2006/math" xmlns:v="urn:schemas-microsoft-com:vml" xmlns:wp14="http://schemas.microsoft.com/office/word/2010/wordprocessingDrawing" xmlns:wp="http://schemas.openxmlformats.org/drawingml/2006/wordprocessingDrawing" xmlns:w10="urn:schemas-microsoft-com:office:word" xmlns:w="http://schemas.openxmlformats.org/wordprocessingml/2006/main" xmlns:w14="http://schemas.microsoft.com/office/word/2010/wordml" xmlns:w15="http://schemas.microsoft.com/office/word/2012/wordml" xmlns:w16cid="http://schemas.microsoft.com/office/word/2016/wordml/cid" xmlns:w16se="http://schemas.microsoft.com/office/word/2015/wordml/symex" xmlns:wpg="http://schemas.microsoft.com/office/word/2010/wordprocessingGroup" xmlns:wpi="http://schemas.microsoft.com/office/word/2010/wordprocessingInk" xmlns:wne="http://schemas.microsoft.com/office/word/2006/wordml" xmlns:wps="http://schemas.microsoft.com/office/word/2010/wordprocessingShape" mc:Ignorable="w14 w15 w16se w16cid wp14">
-  <w:comment w:id="0" w:author="才田 聡子" w:date="2018-02-20T14:59:00Z" w:initials="才田">
-    <w:p>
-      <w:pPr>
-        <w:pStyle w:val="a5"/>
-        <w:rPr>
-          <w:rFonts w:hint="eastAsia"/>
-        </w:rPr>
-      </w:pPr>
-      <w:r>
-        <w:rPr>
-          <w:rStyle w:val="a4"/>
-        </w:rPr>
-        <w:annotationRef/>
-      </w:r>
-      <w:r>
-        <w:rPr>
-          <w:rFonts w:hint="eastAsia"/>
-        </w:rPr>
-        <w:t>不要な句読点</w:t>
-      </w:r>
-    </w:p>
-  </w:comment>
-</w:comments>
-</file>
-
-<file path=word/commentsExtended.xml><?xml version="1.0" encoding="utf-8"?>
-<w15:commentsEx xmlns:wpc="http://schemas.microsoft.com/office/word/2010/wordprocessingCanvas" xmlns:cx="http://schemas.microsoft.com/office/drawing/2014/chartex" xmlns:cx1="http://schemas.microsoft.com/office/drawing/2015/9/8/chartex" xmlns:cx2="http://schemas.microsoft.com/office/drawing/2015/10/21/chartex" xmlns:cx3="http://schemas.microsoft.com/office/drawing/2016/5/9/chartex" xmlns:cx4="http://schemas.microsoft.com/office/drawing/2016/5/10/chartex" xmlns:cx5="http://schemas.microsoft.com/office/drawing/2016/5/11/chartex" xmlns:cx6="http://schemas.microsoft.com/office/drawing/2016/5/12/chartex" xmlns:cx7="http://schemas.microsoft.com/office/drawing/2016/5/13/chartex" xmlns:cx8="http://schemas.microsoft.com/office/drawing/2016/5/14/chartex" xmlns:mc="http://schemas.openxmlformats.org/markup-compatibility/2006" xmlns:aink="http://schemas.microsoft.com/office/drawing/2016/ink" xmlns:am3d="http://schemas.microsoft.com/office/drawing/2017/model3d" xmlns:o="urn:schemas-microsoft-com:office:office" xmlns:r="http://schemas.openxmlformats.org/officeDocument/2006/relationships" xmlns:m="http://schemas.openxmlformats.org/officeDocument/2006/math" xmlns:v="urn:schemas-microsoft-com:vml" xmlns:wp14="http://schemas.microsoft.com/office/word/2010/wordprocessingDrawing" xmlns:wp="http://schemas.openxmlformats.org/drawingml/2006/wordprocessingDrawing" xmlns:w10="urn:schemas-microsoft-com:office:word" xmlns:w="http://schemas.openxmlformats.org/wordprocessingml/2006/main" xmlns:w14="http://schemas.microsoft.com/office/word/2010/wordml" xmlns:w15="http://schemas.microsoft.com/office/word/2012/wordml" xmlns:w16cid="http://schemas.microsoft.com/office/word/2016/wordml/cid" xmlns:w16se="http://schemas.microsoft.com/office/word/2015/wordml/symex" xmlns:wpg="http://schemas.microsoft.com/office/word/2010/wordprocessingGroup" xmlns:wpi="http://schemas.microsoft.com/office/word/2010/wordprocessingInk" xmlns:wne="http://schemas.microsoft.com/office/word/2006/wordml" xmlns:wps="http://schemas.microsoft.com/office/word/2010/wordprocessingShape" mc:Ignorable="w14 w15 w16se w16cid wp14">
-  <w15:commentEx w15:paraId="4CFC737D" w15:done="0"/>
-</w15:commentsEx>
-</file>
-
-<file path=word/commentsIds.xml><?xml version="1.0" encoding="utf-8"?>
-<w16cid:commentsIds xmlns:wpc="http://schemas.microsoft.com/office/word/2010/wordprocessingCanvas" xmlns:cx="http://schemas.microsoft.com/office/drawing/2014/chartex" xmlns:cx1="http://schemas.microsoft.com/office/drawing/2015/9/8/chartex" xmlns:cx2="http://schemas.microsoft.com/office/drawing/2015/10/21/chartex" xmlns:cx3="http://schemas.microsoft.com/office/drawing/2016/5/9/chartex" xmlns:cx4="http://schemas.microsoft.com/office/drawing/2016/5/10/chartex" xmlns:cx5="http://schemas.microsoft.com/office/drawing/2016/5/11/chartex" xmlns:cx6="http://schemas.microsoft.com/office/drawing/2016/5/12/chartex" xmlns:cx7="http://schemas.microsoft.com/office/drawing/2016/5/13/chartex" xmlns:cx8="http://schemas.microsoft.com/office/drawing/2016/5/14/chartex" xmlns:mc="http://schemas.openxmlformats.org/markup-compatibility/2006" xmlns:aink="http://schemas.microsoft.com/office/drawing/2016/ink" xmlns:am3d="http://schemas.microsoft.com/office/drawing/2017/model3d" xmlns:o="urn:schemas-microsoft-com:office:office" xmlns:r="http://schemas.openxmlformats.org/officeDocument/2006/relationships" xmlns:m="http://schemas.openxmlformats.org/officeDocument/2006/math" xmlns:v="urn:schemas-microsoft-com:vml" xmlns:wp14="http://schemas.microsoft.com/office/word/2010/wordprocessingDrawing" xmlns:wp="http://schemas.openxmlformats.org/drawingml/2006/wordprocessingDrawing" xmlns:w10="urn:schemas-microsoft-com:office:word" xmlns:w="http://schemas.openxmlformats.org/wordprocessingml/2006/main" xmlns:w14="http://schemas.microsoft.com/office/word/2010/wordml" xmlns:w15="http://schemas.microsoft.com/office/word/2012/wordml" xmlns:w16cid="http://schemas.microsoft.com/office/word/2016/wordml/cid" xmlns:w16se="http://schemas.microsoft.com/office/word/2015/wordml/symex" xmlns:wpg="http://schemas.microsoft.com/office/word/2010/wordprocessingGroup" xmlns:wpi="http://schemas.microsoft.com/office/word/2010/wordprocessingInk" xmlns:wne="http://schemas.microsoft.com/office/word/2006/wordml" xmlns:wps="http://schemas.microsoft.com/office/word/2010/wordprocessingShape" mc:Ignorable="w14 w15 w16se w16cid wp14">
-  <w16cid:commentId w16cid:paraId="4CFC737D" w16cid:durableId="1E36B646"/>
-</w16cid:commentsIds>
 </file>
 
 <file path=word/endnotes.xml><?xml version="1.0" encoding="utf-8"?>
@@ -1774,14 +1715,6 @@
     <w:abstractNumId w:val="5"/>
   </w:num>
 </w:numbering>
-</file>
-
-<file path=word/people.xml><?xml version="1.0" encoding="utf-8"?>
-<w15:people xmlns:wpc="http://schemas.microsoft.com/office/word/2010/wordprocessingCanvas" xmlns:cx="http://schemas.microsoft.com/office/drawing/2014/chartex" xmlns:cx1="http://schemas.microsoft.com/office/drawing/2015/9/8/chartex" xmlns:cx2="http://schemas.microsoft.com/office/drawing/2015/10/21/chartex" xmlns:cx3="http://schemas.microsoft.com/office/drawing/2016/5/9/chartex" xmlns:cx4="http://schemas.microsoft.com/office/drawing/2016/5/10/chartex" xmlns:cx5="http://schemas.microsoft.com/office/drawing/2016/5/11/chartex" xmlns:cx6="http://schemas.microsoft.com/office/drawing/2016/5/12/chartex" xmlns:cx7="http://schemas.microsoft.com/office/drawing/2016/5/13/chartex" xmlns:cx8="http://schemas.microsoft.com/office/drawing/2016/5/14/chartex" xmlns:mc="http://schemas.openxmlformats.org/markup-compatibility/2006" xmlns:aink="http://schemas.microsoft.com/office/drawing/2016/ink" xmlns:am3d="http://schemas.microsoft.com/office/drawing/2017/model3d" xmlns:o="urn:schemas-microsoft-com:office:office" xmlns:r="http://schemas.openxmlformats.org/officeDocument/2006/relationships" xmlns:m="http://schemas.openxmlformats.org/officeDocument/2006/math" xmlns:v="urn:schemas-microsoft-com:vml" xmlns:wp14="http://schemas.microsoft.com/office/word/2010/wordprocessingDrawing" xmlns:wp="http://schemas.openxmlformats.org/drawingml/2006/wordprocessingDrawing" xmlns:w10="urn:schemas-microsoft-com:office:word" xmlns:w="http://schemas.openxmlformats.org/wordprocessingml/2006/main" xmlns:w14="http://schemas.microsoft.com/office/word/2010/wordml" xmlns:w15="http://schemas.microsoft.com/office/word/2012/wordml" xmlns:w16cid="http://schemas.microsoft.com/office/word/2016/wordml/cid" xmlns:w16se="http://schemas.microsoft.com/office/word/2015/wordml/symex" xmlns:wpg="http://schemas.microsoft.com/office/word/2010/wordprocessingGroup" xmlns:wpi="http://schemas.microsoft.com/office/word/2010/wordprocessingInk" xmlns:wne="http://schemas.microsoft.com/office/word/2006/wordml" xmlns:wps="http://schemas.microsoft.com/office/word/2010/wordprocessingShape" mc:Ignorable="w14 w15 w16se w16cid wp14">
-  <w15:person w15:author="才田 聡子">
-    <w15:presenceInfo w15:providerId="Windows Live" w15:userId="03c0690e-b020-4ab9-9138-eed1e175abc4"/>
-  </w15:person>
-</w15:people>
 </file>
 
 <file path=word/styles.xml><?xml version="1.0" encoding="utf-8"?>
@@ -2659,4 +2592,16 @@
     </a:ext>
   </a:extLst>
 </a:theme>
+</file>
+
+<file path=customXml/item1.xml><?xml version="1.0" encoding="utf-8"?>
+<b:Sources xmlns:b="http://schemas.openxmlformats.org/officeDocument/2006/bibliography" xmlns="http://schemas.openxmlformats.org/officeDocument/2006/bibliography" SelectedStyle="/APASixthEditionOfficeOnline.xsl" StyleName="APA" Version="6"/>
+</file>
+
+<file path=customXml/itemProps1.xml><?xml version="1.0" encoding="utf-8"?>
+<ds:datastoreItem xmlns:ds="http://schemas.openxmlformats.org/officeDocument/2006/customXml" ds:itemID="{4033022F-C09F-414F-930B-67A8227B7F23}">
+  <ds:schemaRefs>
+    <ds:schemaRef ds:uri="http://schemas.openxmlformats.org/officeDocument/2006/bibliography"/>
+  </ds:schemaRefs>
+</ds:datastoreItem>
 </file>
</xml_diff>